<commit_message>
New translations [template]  - deriv affiliate team - seminar - email 1.docx (Russian)
</commit_message>
<xml_diff>
--- a/public/email/crowdin/translations/ru/[TEMPLATE]  - Deriv Affiliate team - seminar - EMAIL 1.docx
+++ b/public/email/crowdin/translations/ru/[TEMPLATE]  - Deriv Affiliate team - seminar - EMAIL 1.docx
@@ -13,7 +13,7 @@
         <w:pStyle w:val="P68B1DB1-Normal1"/>
       </w:pPr>
       <w:r>
-        <w:t xml:space="preserve">ENGLISH / </w:t>
+        <w:t xml:space="preserve">АНГЛИЙСКИЙ / </w:t>
       </w:r>
       <w:hyperlink w:anchor="p49jshfwap3b">
         <w:r>
@@ -21,7 +21,7 @@
             <w:color w:val="1155cc"/>
             <w:u w:val="single"/>
           </w:rPr>
-          <w:t>SPANISH</w:t>
+          <w:t>ИСПАНСКИЙ</w:t>
         </w:r>
       </w:hyperlink>
       <w:r>
@@ -33,7 +33,7 @@
             <w:color w:val="1155cc"/>
             <w:u w:val="single"/>
           </w:rPr>
-          <w:t xml:space="preserve">PORTUGUESE </w:t>
+          <w:t>ПОРТУГАЛЬСКИЙ</w:t>
         </w:r>
       </w:hyperlink>
       <w:r>
@@ -45,7 +45,7 @@
             <w:color w:val="1155cc"/>
             <w:u w:val="single"/>
           </w:rPr>
-          <w:t xml:space="preserve">FRENCH </w:t>
+          <w:t>ФРАНЦУЗСКИЙ</w:t>
         </w:r>
       </w:hyperlink>
       <w:r>
@@ -57,7 +57,7 @@
             <w:color w:val="1155cc"/>
             <w:u w:val="single"/>
           </w:rPr>
-          <w:t xml:space="preserve">VIETNAMESE </w:t>
+          <w:t>ВЬЕТНАМСКИЙ</w:t>
         </w:r>
       </w:hyperlink>
       <w:r>
@@ -69,7 +69,7 @@
             <w:color w:val="1155cc"/>
             <w:u w:val="single"/>
           </w:rPr>
-          <w:t>THAI</w:t>
+          <w:t>ТАЙСКИЙ</w:t>
         </w:r>
       </w:hyperlink>
     </w:p>
@@ -182,11 +182,11 @@
               <w:rPr>
                 <w:b w:val="1"/>
               </w:rPr>
-              <w:t>Background:</w:t>
+              <w:t>Контекст:</w:t>
             </w:r>
             <w:r>
               <w:br w:type="textWrapping"/>
-              <w:t xml:space="preserve">This is an invitation for affiliates to a meeting in their country or city. This is the first email to go out </w:t>
+              <w:t xml:space="preserve">Это приглашение для партнеров на встречу в их стране или городе. Это первое электронное письмо </w:t>
             </w:r>
           </w:p>
         </w:tc>
@@ -220,42 +220,42 @@
         <w:pStyle w:val="P68B1DB1-Normal1"/>
       </w:pPr>
       <w:r>
-        <w:t>ENGLISH</w:t>
-      </w:r>
-    </w:p>
-    <w:p>
-      <w:pPr>
-        <w:rPr>
-          <w:rFonts w:ascii="IBM Plex Sans" w:hAnsi="IBM Plex Sans" w:cs="IBM Plex Sans" w:eastAsia="IBM Plex Sans"/>
-          <w:b w:val="1"/>
-        </w:rPr>
-      </w:pPr>
-    </w:p>
-    <w:p>
-      <w:pPr>
-        <w:rPr>
-          <w:rFonts w:ascii="IBM Plex Sans" w:hAnsi="IBM Plex Sans" w:cs="IBM Plex Sans" w:eastAsia="IBM Plex Sans"/>
-          <w:b w:val="1"/>
-        </w:rPr>
-        <w:pStyle w:val="P68B1DB1-Normal2"/>
-      </w:pPr>
-      <w:r>
-        <w:rPr>
-          <w:b w:val="1"/>
-        </w:rPr>
-        <w:t xml:space="preserve">Subject line:</w:t>
-      </w:r>
-      <w:r>
-        <w:br w:type="textWrapping"/>
-        <w:t xml:space="preserve">Deriv Affiliate meeting | [CITY NAME] | [DATE]</w:t>
-        <w:br w:type="textWrapping"/>
-        <w:br w:type="textWrapping"/>
-      </w:r>
-      <w:r>
-        <w:rPr>
-          <w:b w:val="1"/>
-        </w:rPr>
-        <w:t>Body:</w:t>
+        <w:t>АНГЛИЙСКИЙ</w:t>
+      </w:r>
+    </w:p>
+    <w:p>
+      <w:pPr>
+        <w:rPr>
+          <w:rFonts w:ascii="IBM Plex Sans" w:hAnsi="IBM Plex Sans" w:cs="IBM Plex Sans" w:eastAsia="IBM Plex Sans"/>
+          <w:b w:val="1"/>
+        </w:rPr>
+      </w:pPr>
+    </w:p>
+    <w:p>
+      <w:pPr>
+        <w:rPr>
+          <w:rFonts w:ascii="IBM Plex Sans" w:hAnsi="IBM Plex Sans" w:cs="IBM Plex Sans" w:eastAsia="IBM Plex Sans"/>
+          <w:b w:val="1"/>
+        </w:rPr>
+        <w:pStyle w:val="P68B1DB1-Normal2"/>
+      </w:pPr>
+      <w:r>
+        <w:rPr>
+          <w:b w:val="1"/>
+        </w:rPr>
+        <w:t>Тема:</w:t>
+      </w:r>
+      <w:r>
+        <w:br w:type="textWrapping"/>
+        <w:t xml:space="preserve">Встреча партнеров Deriv | [CITY NAME] | [DATE]</w:t>
+        <w:br w:type="textWrapping"/>
+        <w:br w:type="textWrapping"/>
+      </w:r>
+      <w:r>
+        <w:rPr>
+          <w:b w:val="1"/>
+        </w:rPr>
+        <w:t>Текст:</w:t>
       </w:r>
     </w:p>
     <w:p>
@@ -270,18 +270,18 @@
       <w:bookmarkStart w:colFirst="0" w:colLast="0" w:name="_elswkhobl3ky" w:id="1"/>
       <w:bookmarkEnd w:id="1"/>
       <w:r>
-        <w:t xml:space="preserve">See you in [CITY NAME]!</w:t>
-      </w:r>
-    </w:p>
-    <w:p>
-      <w:pPr>
-        <w:rPr>
-          <w:rFonts w:ascii="IBM Plex Sans" w:hAnsi="IBM Plex Sans" w:cs="IBM Plex Sans" w:eastAsia="IBM Plex Sans"/>
-        </w:rPr>
-        <w:pStyle w:val="P68B1DB1-Normal2"/>
-      </w:pPr>
-      <w:r>
-        <w:t xml:space="preserve">Great news! We will be in [CITY NAME] from</w:t>
+        <w:t xml:space="preserve">Увидимся в [CITY NAME]!</w:t>
+      </w:r>
+    </w:p>
+    <w:p>
+      <w:pPr>
+        <w:rPr>
+          <w:rFonts w:ascii="IBM Plex Sans" w:hAnsi="IBM Plex Sans" w:cs="IBM Plex Sans" w:eastAsia="IBM Plex Sans"/>
+        </w:rPr>
+        <w:pStyle w:val="P68B1DB1-Normal2"/>
+      </w:pPr>
+      <w:r>
+        <w:t xml:space="preserve">Отличные новости! Мы будем в [CITY NAME] с</w:t>
       </w:r>
       <w:r>
         <w:rPr>
@@ -290,25 +290,25 @@
         <w:t xml:space="preserve"> </w:t>
       </w:r>
       <w:r>
-        <w:t xml:space="preserve">[DATE] to [DATE] 2023. Our affiliate team, led by [COUNTRY] Country Manager [AFFILIATE MANAGER NAME], look forward to an exclusive one-on-one session with you.</w:t>
-      </w:r>
-    </w:p>
-    <w:p>
-      <w:pPr>
-        <w:rPr>
-          <w:rFonts w:ascii="IBM Plex Sans" w:hAnsi="IBM Plex Sans" w:cs="IBM Plex Sans" w:eastAsia="IBM Plex Sans"/>
-        </w:rPr>
-      </w:pPr>
-    </w:p>
-    <w:p>
-      <w:pPr>
-        <w:rPr>
-          <w:rFonts w:ascii="IBM Plex Sans" w:hAnsi="IBM Plex Sans" w:cs="IBM Plex Sans" w:eastAsia="IBM Plex Sans"/>
-        </w:rPr>
-        <w:pStyle w:val="P68B1DB1-Normal2"/>
-      </w:pPr>
-      <w:r>
-        <w:t xml:space="preserve">We’d love to hear about your experience with our affiliate programme. If there’s any way we can improve your experience, here’s your chance to tell us.</w:t>
+        <w:t xml:space="preserve">[DATE] по [DATE] 2023 года. Наша команда партнеров, которую возглавляет менеджер по работе с клиентами из [COUNTRY] [AFFILIATE MANAGER NAME], с нетерпением ждет встречи с вами на эксклюзивном интенсивном семинаре.</w:t>
+      </w:r>
+    </w:p>
+    <w:p>
+      <w:pPr>
+        <w:rPr>
+          <w:rFonts w:ascii="IBM Plex Sans" w:hAnsi="IBM Plex Sans" w:cs="IBM Plex Sans" w:eastAsia="IBM Plex Sans"/>
+        </w:rPr>
+      </w:pPr>
+    </w:p>
+    <w:p>
+      <w:pPr>
+        <w:rPr>
+          <w:rFonts w:ascii="IBM Plex Sans" w:hAnsi="IBM Plex Sans" w:cs="IBM Plex Sans" w:eastAsia="IBM Plex Sans"/>
+        </w:rPr>
+        <w:pStyle w:val="P68B1DB1-Normal2"/>
+      </w:pPr>
+      <w:r>
+        <w:t xml:space="preserve">Мы хотели бы услышать о вашем опыте работы с нашей партнерской программой. Если есть что-то, что мы можем сделать, чтобы улучшить ваш опыт, вот ваш шанс сказать нам об этом.</w:t>
       </w:r>
     </w:p>
     <w:p>
@@ -327,19 +327,19 @@
         <w:pStyle w:val="P68B1DB1-Normal4"/>
       </w:pPr>
       <w:r>
-        <w:t>When?</w:t>
-      </w:r>
-    </w:p>
-    <w:p>
-      <w:pPr>
-        <w:rPr>
-          <w:rFonts w:ascii="IBM Plex Sans" w:hAnsi="IBM Plex Sans" w:cs="IBM Plex Sans" w:eastAsia="IBM Plex Sans"/>
-          <w:b w:val="1"/>
-        </w:rPr>
-        <w:pStyle w:val="P68B1DB1-Normal2"/>
-      </w:pPr>
-      <w:r>
-        <w:t xml:space="preserve">A 1-hour slot between 9:00 AM and 6:00 PM</w:t>
+        <w:t>Когда?</w:t>
+      </w:r>
+    </w:p>
+    <w:p>
+      <w:pPr>
+        <w:rPr>
+          <w:rFonts w:ascii="IBM Plex Sans" w:hAnsi="IBM Plex Sans" w:cs="IBM Plex Sans" w:eastAsia="IBM Plex Sans"/>
+          <w:b w:val="1"/>
+        </w:rPr>
+        <w:pStyle w:val="P68B1DB1-Normal2"/>
+      </w:pPr>
+      <w:r>
+        <w:t xml:space="preserve">Часовой интервал продолжительностью 1 час с 9:00 до 18:00</w:t>
       </w:r>
       <w:r>
         <w:rPr>
@@ -348,33 +348,33 @@
         <w:t xml:space="preserve"> </w:t>
       </w:r>
       <w:r>
-        <w:t xml:space="preserve">from [DATE] to [DATE]</w:t>
-      </w:r>
-    </w:p>
-    <w:p>
-      <w:pPr>
-        <w:rPr>
-          <w:rFonts w:ascii="IBM Plex Sans" w:hAnsi="IBM Plex Sans" w:cs="IBM Plex Sans" w:eastAsia="IBM Plex Sans"/>
-          <w:b w:val="1"/>
-        </w:rPr>
-      </w:pPr>
-    </w:p>
-    <w:p>
-      <w:pPr>
-        <w:rPr>
-          <w:rFonts w:ascii="IBM Plex Sans" w:hAnsi="IBM Plex Sans" w:cs="IBM Plex Sans" w:eastAsia="IBM Plex Sans"/>
-        </w:rPr>
-        <w:pStyle w:val="P68B1DB1-Normal2"/>
-      </w:pPr>
-      <w:r>
-        <w:rPr>
-          <w:b w:val="1"/>
-        </w:rPr>
-        <w:t>Where?</w:t>
-        <w:br w:type="textWrapping"/>
-      </w:r>
-      <w:r>
-        <w:t xml:space="preserve">To be confirmed</w:t>
+        <w:t xml:space="preserve">с [DATE] по [DATE]</w:t>
+      </w:r>
+    </w:p>
+    <w:p>
+      <w:pPr>
+        <w:rPr>
+          <w:rFonts w:ascii="IBM Plex Sans" w:hAnsi="IBM Plex Sans" w:cs="IBM Plex Sans" w:eastAsia="IBM Plex Sans"/>
+          <w:b w:val="1"/>
+        </w:rPr>
+      </w:pPr>
+    </w:p>
+    <w:p>
+      <w:pPr>
+        <w:rPr>
+          <w:rFonts w:ascii="IBM Plex Sans" w:hAnsi="IBM Plex Sans" w:cs="IBM Plex Sans" w:eastAsia="IBM Plex Sans"/>
+        </w:rPr>
+        <w:pStyle w:val="P68B1DB1-Normal2"/>
+      </w:pPr>
+      <w:r>
+        <w:rPr>
+          <w:b w:val="1"/>
+        </w:rPr>
+        <w:t>Где?</w:t>
+        <w:br w:type="textWrapping"/>
+      </w:r>
+      <w:r>
+        <w:t xml:space="preserve">Будет подтверждено</w:t>
       </w:r>
     </w:p>
     <w:p>
@@ -393,90 +393,90 @@
         <w:pStyle w:val="P68B1DB1-Normal4"/>
       </w:pPr>
       <w:r>
-        <w:t xml:space="preserve">How to book a slot?</w:t>
-      </w:r>
-    </w:p>
-    <w:p>
-      <w:pPr>
-        <w:rPr>
-          <w:rFonts w:ascii="IBM Plex Sans" w:hAnsi="IBM Plex Sans" w:cs="IBM Plex Sans" w:eastAsia="IBM Plex Sans"/>
-        </w:rPr>
-        <w:pStyle w:val="P68B1DB1-Normal2"/>
-      </w:pPr>
-      <w:r>
-        <w:t xml:space="preserve">Pick a date and time, and reply to this email by [DATE]  (first come, first served)</w:t>
-      </w:r>
-    </w:p>
-    <w:p>
-      <w:pPr>
-        <w:rPr>
-          <w:rFonts w:ascii="IBM Plex Sans" w:hAnsi="IBM Plex Sans" w:cs="IBM Plex Sans" w:eastAsia="IBM Plex Sans"/>
-        </w:rPr>
-      </w:pPr>
-    </w:p>
-    <w:p>
-      <w:pPr>
-        <w:rPr>
-          <w:rFonts w:ascii="IBM Plex Sans" w:hAnsi="IBM Plex Sans" w:cs="IBM Plex Sans" w:eastAsia="IBM Plex Sans"/>
-        </w:rPr>
-        <w:pStyle w:val="P68B1DB1-Normal2"/>
-      </w:pPr>
-      <w:r>
-        <w:t xml:space="preserve">You’re welcome to bring along your clients and friends interested in learning more about trading on Deriv.</w:t>
-      </w:r>
-    </w:p>
-    <w:p>
-      <w:pPr>
-        <w:rPr>
-          <w:rFonts w:ascii="IBM Plex Sans" w:hAnsi="IBM Plex Sans" w:cs="IBM Plex Sans" w:eastAsia="IBM Plex Sans"/>
-        </w:rPr>
-      </w:pPr>
-    </w:p>
-    <w:p>
-      <w:pPr>
-        <w:rPr>
-          <w:rFonts w:ascii="IBM Plex Sans" w:hAnsi="IBM Plex Sans" w:cs="IBM Plex Sans" w:eastAsia="IBM Plex Sans"/>
-        </w:rPr>
-        <w:pStyle w:val="P68B1DB1-Normal2"/>
-      </w:pPr>
-      <w:r>
-        <w:t xml:space="preserve">We’re grateful for your continuous support and look forward to meeting you!</w:t>
-      </w:r>
-    </w:p>
-    <w:p>
-      <w:pPr>
-        <w:rPr>
-          <w:rFonts w:ascii="IBM Plex Sans" w:hAnsi="IBM Plex Sans" w:cs="IBM Plex Sans" w:eastAsia="IBM Plex Sans"/>
-        </w:rPr>
-      </w:pPr>
-    </w:p>
-    <w:p>
-      <w:pPr>
-        <w:rPr>
-          <w:rFonts w:ascii="IBM Plex Sans" w:hAnsi="IBM Plex Sans" w:cs="IBM Plex Sans" w:eastAsia="IBM Plex Sans"/>
-        </w:rPr>
-        <w:pStyle w:val="P68B1DB1-Normal2"/>
-      </w:pPr>
-      <w:r>
-        <w:t xml:space="preserve">P.S. We’re giving out free Deriv merchandise. Don’t miss out!</w:t>
-      </w:r>
-    </w:p>
-    <w:p>
-      <w:pPr>
-        <w:rPr>
-          <w:rFonts w:ascii="IBM Plex Sans" w:hAnsi="IBM Plex Sans" w:cs="IBM Plex Sans" w:eastAsia="IBM Plex Sans"/>
-        </w:rPr>
-      </w:pPr>
-    </w:p>
-    <w:p>
-      <w:pPr>
-        <w:rPr>
-          <w:rFonts w:ascii="IBM Plex Sans" w:hAnsi="IBM Plex Sans" w:cs="IBM Plex Sans" w:eastAsia="IBM Plex Sans"/>
-        </w:rPr>
-        <w:pStyle w:val="P68B1DB1-Normal2"/>
-      </w:pPr>
-      <w:r>
-        <w:t xml:space="preserve">If you have questions, contact us </w:t>
+        <w:t xml:space="preserve">Как забронировать слот?</w:t>
+      </w:r>
+    </w:p>
+    <w:p>
+      <w:pPr>
+        <w:rPr>
+          <w:rFonts w:ascii="IBM Plex Sans" w:hAnsi="IBM Plex Sans" w:cs="IBM Plex Sans" w:eastAsia="IBM Plex Sans"/>
+        </w:rPr>
+        <w:pStyle w:val="P68B1DB1-Normal2"/>
+      </w:pPr>
+      <w:r>
+        <w:t xml:space="preserve">Выберите дату и время и ответьте на это электронное письмо до [DATE]  (по принципу 'первый пришел - первый обслужен')</w:t>
+      </w:r>
+    </w:p>
+    <w:p>
+      <w:pPr>
+        <w:rPr>
+          <w:rFonts w:ascii="IBM Plex Sans" w:hAnsi="IBM Plex Sans" w:cs="IBM Plex Sans" w:eastAsia="IBM Plex Sans"/>
+        </w:rPr>
+      </w:pPr>
+    </w:p>
+    <w:p>
+      <w:pPr>
+        <w:rPr>
+          <w:rFonts w:ascii="IBM Plex Sans" w:hAnsi="IBM Plex Sans" w:cs="IBM Plex Sans" w:eastAsia="IBM Plex Sans"/>
+        </w:rPr>
+        <w:pStyle w:val="P68B1DB1-Normal2"/>
+      </w:pPr>
+      <w:r>
+        <w:t xml:space="preserve">Вы можете пригласить клиентов и друзей, которые заинтересованы в изучении торговых операций на Deriv.</w:t>
+      </w:r>
+    </w:p>
+    <w:p>
+      <w:pPr>
+        <w:rPr>
+          <w:rFonts w:ascii="IBM Plex Sans" w:hAnsi="IBM Plex Sans" w:cs="IBM Plex Sans" w:eastAsia="IBM Plex Sans"/>
+        </w:rPr>
+      </w:pPr>
+    </w:p>
+    <w:p>
+      <w:pPr>
+        <w:rPr>
+          <w:rFonts w:ascii="IBM Plex Sans" w:hAnsi="IBM Plex Sans" w:cs="IBM Plex Sans" w:eastAsia="IBM Plex Sans"/>
+        </w:rPr>
+        <w:pStyle w:val="P68B1DB1-Normal2"/>
+      </w:pPr>
+      <w:r>
+        <w:t xml:space="preserve">Мы благодарны за вашу постоянную поддержку и с нетерпением ждем встречи с вами!</w:t>
+      </w:r>
+    </w:p>
+    <w:p>
+      <w:pPr>
+        <w:rPr>
+          <w:rFonts w:ascii="IBM Plex Sans" w:hAnsi="IBM Plex Sans" w:cs="IBM Plex Sans" w:eastAsia="IBM Plex Sans"/>
+        </w:rPr>
+      </w:pPr>
+    </w:p>
+    <w:p>
+      <w:pPr>
+        <w:rPr>
+          <w:rFonts w:ascii="IBM Plex Sans" w:hAnsi="IBM Plex Sans" w:cs="IBM Plex Sans" w:eastAsia="IBM Plex Sans"/>
+        </w:rPr>
+        <w:pStyle w:val="P68B1DB1-Normal2"/>
+      </w:pPr>
+      <w:r>
+        <w:t xml:space="preserve">П.С. Мы раздаем бесплатные сувениры Deriv. Не пропустите!</w:t>
+      </w:r>
+    </w:p>
+    <w:p>
+      <w:pPr>
+        <w:rPr>
+          <w:rFonts w:ascii="IBM Plex Sans" w:hAnsi="IBM Plex Sans" w:cs="IBM Plex Sans" w:eastAsia="IBM Plex Sans"/>
+        </w:rPr>
+      </w:pPr>
+    </w:p>
+    <w:p>
+      <w:pPr>
+        <w:rPr>
+          <w:rFonts w:ascii="IBM Plex Sans" w:hAnsi="IBM Plex Sans" w:cs="IBM Plex Sans" w:eastAsia="IBM Plex Sans"/>
+        </w:rPr>
+        <w:pStyle w:val="P68B1DB1-Normal2"/>
+      </w:pPr>
+      <w:r>
+        <w:t xml:space="preserve">Если у вас есть вопросы, свяжитесь с нами </w:t>
       </w:r>
     </w:p>
     <w:p>
@@ -506,11 +506,11 @@
         <w:rPr>
           <w:b w:val="1"/>
         </w:rPr>
-        <w:t>SPANISH</w:t>
-        <w:br w:type="textWrapping"/>
-      </w:r>
-      <w:r>
-        <w:t xml:space="preserve">Back to</w:t>
+        <w:t>ИСПАНСКИЙ</w:t>
+        <w:br w:type="textWrapping"/>
+      </w:r>
+      <w:r>
+        <w:t xml:space="preserve">Назад к</w:t>
       </w:r>
       <w:r>
         <w:rPr>
@@ -525,7 +525,7 @@
             <w:color w:val="1155cc"/>
             <w:u w:val="single"/>
           </w:rPr>
-          <w:t>English</w:t>
+          <w:t>Английский</w:t>
         </w:r>
       </w:hyperlink>
     </w:p>
@@ -549,19 +549,19 @@
         <w:rPr>
           <w:b w:val="1"/>
         </w:rPr>
-        <w:t xml:space="preserve">Subject line:</w:t>
-      </w:r>
-      <w:r>
-        <w:br w:type="textWrapping"/>
-        <w:t xml:space="preserve">Reunión de afiliados de Deriv | [CITY NAME] | [DATE]</w:t>
-        <w:br w:type="textWrapping"/>
-        <w:br w:type="textWrapping"/>
-      </w:r>
-      <w:r>
-        <w:rPr>
-          <w:b w:val="1"/>
-        </w:rPr>
-        <w:t>Body:</w:t>
+        <w:t>Тема:</w:t>
+      </w:r>
+      <w:r>
+        <w:br w:type="textWrapping"/>
+        <w:t xml:space="preserve">Встреча партнеров Deriv | [CITY NAME] | [DATE]</w:t>
+        <w:br w:type="textWrapping"/>
+        <w:br w:type="textWrapping"/>
+      </w:r>
+      <w:r>
+        <w:rPr>
+          <w:b w:val="1"/>
+        </w:rPr>
+        <w:t>Текст:</w:t>
       </w:r>
     </w:p>
     <w:p>
@@ -576,36 +576,36 @@
       <w:bookmarkStart w:colFirst="0" w:colLast="0" w:name="_pfbacnt3f3qn" w:id="3"/>
       <w:bookmarkEnd w:id="3"/>
       <w:r>
-        <w:t xml:space="preserve">Nos vemos en [CITY NAME]!</w:t>
-      </w:r>
-    </w:p>
-    <w:p>
-      <w:pPr>
-        <w:rPr>
-          <w:rFonts w:ascii="IBM Plex Sans" w:hAnsi="IBM Plex Sans" w:cs="IBM Plex Sans" w:eastAsia="IBM Plex Sans"/>
-        </w:rPr>
-        <w:pStyle w:val="P68B1DB1-Normal2"/>
-      </w:pPr>
-      <w:r>
-        <w:t xml:space="preserve">¡Buenas noticias! Estaremos en [CITY NAME] desde el [DATE] hasta el [DATE] de 2023. Nuestro equipo de afiliados, dirigido por el Gerente de Cuentas [AFFILIATE MANAGER NAME] de [COUNTRY], espera tener una sesión exclusiva contigo.</w:t>
-      </w:r>
-    </w:p>
-    <w:p>
-      <w:pPr>
-        <w:rPr>
-          <w:rFonts w:ascii="IBM Plex Sans" w:hAnsi="IBM Plex Sans" w:cs="IBM Plex Sans" w:eastAsia="IBM Plex Sans"/>
-        </w:rPr>
-      </w:pPr>
-    </w:p>
-    <w:p>
-      <w:pPr>
-        <w:rPr>
-          <w:rFonts w:ascii="IBM Plex Sans" w:hAnsi="IBM Plex Sans" w:cs="IBM Plex Sans" w:eastAsia="IBM Plex Sans"/>
-        </w:rPr>
-        <w:pStyle w:val="P68B1DB1-Normal2"/>
-      </w:pPr>
-      <w:r>
-        <w:t xml:space="preserve">Nos encantaría conocer tu experiencia con nuestro programa de afiliados. Si hay alguna forma en la que podamos mejorar tu experiencia, esta es tu oportunidad para contarnos.</w:t>
+        <w:t xml:space="preserve">Увидимся в [CITY NAME]!</w:t>
+      </w:r>
+    </w:p>
+    <w:p>
+      <w:pPr>
+        <w:rPr>
+          <w:rFonts w:ascii="IBM Plex Sans" w:hAnsi="IBM Plex Sans" w:cs="IBM Plex Sans" w:eastAsia="IBM Plex Sans"/>
+        </w:rPr>
+        <w:pStyle w:val="P68B1DB1-Normal2"/>
+      </w:pPr>
+      <w:r>
+        <w:t xml:space="preserve">Отличные новости! Мы будем в [CITY NAME] с [DATE] по [DATE] 2023 года. Наша команда партнеров, возглавляемая [AFFILIATE MANAGER NAME] из [COUNTRY], с нетерпением ждет встречи с вами на эксклюзивной сессии.</w:t>
+      </w:r>
+    </w:p>
+    <w:p>
+      <w:pPr>
+        <w:rPr>
+          <w:rFonts w:ascii="IBM Plex Sans" w:hAnsi="IBM Plex Sans" w:cs="IBM Plex Sans" w:eastAsia="IBM Plex Sans"/>
+        </w:rPr>
+      </w:pPr>
+    </w:p>
+    <w:p>
+      <w:pPr>
+        <w:rPr>
+          <w:rFonts w:ascii="IBM Plex Sans" w:hAnsi="IBM Plex Sans" w:cs="IBM Plex Sans" w:eastAsia="IBM Plex Sans"/>
+        </w:rPr>
+        <w:pStyle w:val="P68B1DB1-Normal2"/>
+      </w:pPr>
+      <w:r>
+        <w:t xml:space="preserve">Нам было бы интересно узнать о вашем опыте участия в нашей программе партнеров. Если есть способ улучшить ваш опыт, это ваш шанс сказать нам об этом.</w:t>
       </w:r>
     </w:p>
     <w:p>
@@ -624,18 +624,18 @@
         <w:pStyle w:val="P68B1DB1-Normal4"/>
       </w:pPr>
       <w:r>
-        <w:t>¿Cuándo?</w:t>
-      </w:r>
-    </w:p>
-    <w:p>
-      <w:pPr>
-        <w:rPr>
-          <w:rFonts w:ascii="IBM Plex Sans" w:hAnsi="IBM Plex Sans" w:cs="IBM Plex Sans" w:eastAsia="IBM Plex Sans"/>
-        </w:rPr>
-        <w:pStyle w:val="P68B1DB1-Normal2"/>
-      </w:pPr>
-      <w:r>
-        <w:t xml:space="preserve">Una hora entre las 9:00 y las 18:00 de [DATE] a [DATE].</w:t>
+        <w:t>Когда?</w:t>
+      </w:r>
+    </w:p>
+    <w:p>
+      <w:pPr>
+        <w:rPr>
+          <w:rFonts w:ascii="IBM Plex Sans" w:hAnsi="IBM Plex Sans" w:cs="IBM Plex Sans" w:eastAsia="IBM Plex Sans"/>
+        </w:rPr>
+        <w:pStyle w:val="P68B1DB1-Normal2"/>
+      </w:pPr>
+      <w:r>
+        <w:t xml:space="preserve">Час с 9:00 до 18:00 с [DATE] до [DATE].</w:t>
       </w:r>
     </w:p>
     <w:p>
@@ -654,18 +654,18 @@
         <w:pStyle w:val="P68B1DB1-Normal4"/>
       </w:pPr>
       <w:r>
-        <w:t>¿Dónde?</w:t>
-      </w:r>
-    </w:p>
-    <w:p>
-      <w:pPr>
-        <w:rPr>
-          <w:rFonts w:ascii="IBM Plex Sans" w:hAnsi="IBM Plex Sans" w:cs="IBM Plex Sans" w:eastAsia="IBM Plex Sans"/>
-        </w:rPr>
-        <w:pStyle w:val="P68B1DB1-Normal2"/>
-      </w:pPr>
-      <w:r>
-        <w:t xml:space="preserve">Por confirmar</w:t>
+        <w:t>Где?</w:t>
+      </w:r>
+    </w:p>
+    <w:p>
+      <w:pPr>
+        <w:rPr>
+          <w:rFonts w:ascii="IBM Plex Sans" w:hAnsi="IBM Plex Sans" w:cs="IBM Plex Sans" w:eastAsia="IBM Plex Sans"/>
+        </w:rPr>
+        <w:pStyle w:val="P68B1DB1-Normal2"/>
+      </w:pPr>
+      <w:r>
+        <w:t xml:space="preserve">На уточнении</w:t>
       </w:r>
     </w:p>
     <w:p>
@@ -684,90 +684,90 @@
         <w:pStyle w:val="P68B1DB1-Normal4"/>
       </w:pPr>
       <w:r>
-        <w:t xml:space="preserve">¿Cómo reservar un espacio?</w:t>
-      </w:r>
-    </w:p>
-    <w:p>
-      <w:pPr>
-        <w:rPr>
-          <w:rFonts w:ascii="IBM Plex Sans" w:hAnsi="IBM Plex Sans" w:cs="IBM Plex Sans" w:eastAsia="IBM Plex Sans"/>
-        </w:rPr>
-        <w:pStyle w:val="P68B1DB1-Normal2"/>
-      </w:pPr>
-      <w:r>
-        <w:t xml:space="preserve">Elige una fecha y hora y responde a este correo electrónico antes del [DATE] (por orden de llegada).</w:t>
-      </w:r>
-    </w:p>
-    <w:p>
-      <w:pPr>
-        <w:rPr>
-          <w:rFonts w:ascii="IBM Plex Sans" w:hAnsi="IBM Plex Sans" w:cs="IBM Plex Sans" w:eastAsia="IBM Plex Sans"/>
-        </w:rPr>
-      </w:pPr>
-    </w:p>
-    <w:p>
-      <w:pPr>
-        <w:rPr>
-          <w:rFonts w:ascii="IBM Plex Sans" w:hAnsi="IBM Plex Sans" w:cs="IBM Plex Sans" w:eastAsia="IBM Plex Sans"/>
-        </w:rPr>
-        <w:pStyle w:val="P68B1DB1-Normal2"/>
-      </w:pPr>
-      <w:r>
-        <w:t xml:space="preserve">Te invitamos a traer a tus clientes y amigos interesados en aprender más sobre el trading en Deriv.</w:t>
-      </w:r>
-    </w:p>
-    <w:p>
-      <w:pPr>
-        <w:rPr>
-          <w:rFonts w:ascii="IBM Plex Sans" w:hAnsi="IBM Plex Sans" w:cs="IBM Plex Sans" w:eastAsia="IBM Plex Sans"/>
-        </w:rPr>
-      </w:pPr>
-    </w:p>
-    <w:p>
-      <w:pPr>
-        <w:rPr>
-          <w:rFonts w:ascii="IBM Plex Sans" w:hAnsi="IBM Plex Sans" w:cs="IBM Plex Sans" w:eastAsia="IBM Plex Sans"/>
-        </w:rPr>
-        <w:pStyle w:val="P68B1DB1-Normal2"/>
-      </w:pPr>
-      <w:r>
-        <w:t xml:space="preserve">Agradecemos tu continuo apoyo y estamos deseando reunirnos contigo.</w:t>
-      </w:r>
-    </w:p>
-    <w:p>
-      <w:pPr>
-        <w:rPr>
-          <w:rFonts w:ascii="IBM Plex Sans" w:hAnsi="IBM Plex Sans" w:cs="IBM Plex Sans" w:eastAsia="IBM Plex Sans"/>
-        </w:rPr>
-      </w:pPr>
-    </w:p>
-    <w:p>
-      <w:pPr>
-        <w:rPr>
-          <w:rFonts w:ascii="IBM Plex Sans" w:hAnsi="IBM Plex Sans" w:cs="IBM Plex Sans" w:eastAsia="IBM Plex Sans"/>
-        </w:rPr>
-        <w:pStyle w:val="P68B1DB1-Normal2"/>
-      </w:pPr>
-      <w:r>
-        <w:t xml:space="preserve">P.D. Vamos a regalar accesorios de Deriv. ¡No te lo pierdas!</w:t>
-      </w:r>
-    </w:p>
-    <w:p>
-      <w:pPr>
-        <w:rPr>
-          <w:rFonts w:ascii="IBM Plex Sans" w:hAnsi="IBM Plex Sans" w:cs="IBM Plex Sans" w:eastAsia="IBM Plex Sans"/>
-        </w:rPr>
-      </w:pPr>
-    </w:p>
-    <w:p>
-      <w:pPr>
-        <w:rPr>
-          <w:rFonts w:ascii="IBM Plex Sans" w:hAnsi="IBM Plex Sans" w:cs="IBM Plex Sans" w:eastAsia="IBM Plex Sans"/>
-        </w:rPr>
-        <w:pStyle w:val="P68B1DB1-Normal2"/>
-      </w:pPr>
-      <w:r>
-        <w:t xml:space="preserve">Si tienes preguntas, contáctanos</w:t>
+        <w:t xml:space="preserve">Как забронировать слот?</w:t>
+      </w:r>
+    </w:p>
+    <w:p>
+      <w:pPr>
+        <w:rPr>
+          <w:rFonts w:ascii="IBM Plex Sans" w:hAnsi="IBM Plex Sans" w:cs="IBM Plex Sans" w:eastAsia="IBM Plex Sans"/>
+        </w:rPr>
+        <w:pStyle w:val="P68B1DB1-Normal2"/>
+      </w:pPr>
+      <w:r>
+        <w:t xml:space="preserve">Выберите дату и время и ответьте на это электронное письмо до [DATE] (по принципу 'первый пришел - первый обслужен').</w:t>
+      </w:r>
+    </w:p>
+    <w:p>
+      <w:pPr>
+        <w:rPr>
+          <w:rFonts w:ascii="IBM Plex Sans" w:hAnsi="IBM Plex Sans" w:cs="IBM Plex Sans" w:eastAsia="IBM Plex Sans"/>
+        </w:rPr>
+      </w:pPr>
+    </w:p>
+    <w:p>
+      <w:pPr>
+        <w:rPr>
+          <w:rFonts w:ascii="IBM Plex Sans" w:hAnsi="IBM Plex Sans" w:cs="IBM Plex Sans" w:eastAsia="IBM Plex Sans"/>
+        </w:rPr>
+        <w:pStyle w:val="P68B1DB1-Normal2"/>
+      </w:pPr>
+      <w:r>
+        <w:t xml:space="preserve">Поделитесь экземплярами с вашими клиентами и друзьями, заинтересованными в изучении торговли на Deriv.</w:t>
+      </w:r>
+    </w:p>
+    <w:p>
+      <w:pPr>
+        <w:rPr>
+          <w:rFonts w:ascii="IBM Plex Sans" w:hAnsi="IBM Plex Sans" w:cs="IBM Plex Sans" w:eastAsia="IBM Plex Sans"/>
+        </w:rPr>
+      </w:pPr>
+    </w:p>
+    <w:p>
+      <w:pPr>
+        <w:rPr>
+          <w:rFonts w:ascii="IBM Plex Sans" w:hAnsi="IBM Plex Sans" w:cs="IBM Plex Sans" w:eastAsia="IBM Plex Sans"/>
+        </w:rPr>
+        <w:pStyle w:val="P68B1DB1-Normal2"/>
+      </w:pPr>
+      <w:r>
+        <w:t xml:space="preserve">Мы ценим вашу постоянную поддержку и с нетерпением ждем встречи с вами.</w:t>
+      </w:r>
+    </w:p>
+    <w:p>
+      <w:pPr>
+        <w:rPr>
+          <w:rFonts w:ascii="IBM Plex Sans" w:hAnsi="IBM Plex Sans" w:cs="IBM Plex Sans" w:eastAsia="IBM Plex Sans"/>
+        </w:rPr>
+      </w:pPr>
+    </w:p>
+    <w:p>
+      <w:pPr>
+        <w:rPr>
+          <w:rFonts w:ascii="IBM Plex Sans" w:hAnsi="IBM Plex Sans" w:cs="IBM Plex Sans" w:eastAsia="IBM Plex Sans"/>
+        </w:rPr>
+        <w:pStyle w:val="P68B1DB1-Normal2"/>
+      </w:pPr>
+      <w:r>
+        <w:t xml:space="preserve">П. С. Мы будем раздавать мерч Deriv. Не упустите!</w:t>
+      </w:r>
+    </w:p>
+    <w:p>
+      <w:pPr>
+        <w:rPr>
+          <w:rFonts w:ascii="IBM Plex Sans" w:hAnsi="IBM Plex Sans" w:cs="IBM Plex Sans" w:eastAsia="IBM Plex Sans"/>
+        </w:rPr>
+      </w:pPr>
+    </w:p>
+    <w:p>
+      <w:pPr>
+        <w:rPr>
+          <w:rFonts w:ascii="IBM Plex Sans" w:hAnsi="IBM Plex Sans" w:cs="IBM Plex Sans" w:eastAsia="IBM Plex Sans"/>
+        </w:rPr>
+        <w:pStyle w:val="P68B1DB1-Normal2"/>
+      </w:pPr>
+      <w:r>
+        <w:t xml:space="preserve">Если у вас есть вопросы, свяжитесь с нами</w:t>
       </w:r>
     </w:p>
     <w:p>
@@ -839,11 +839,11 @@
         <w:rPr>
           <w:b w:val="1"/>
         </w:rPr>
-        <w:t>PORTUGUESE</w:t>
-        <w:br w:type="textWrapping"/>
-      </w:r>
-      <w:r>
-        <w:t xml:space="preserve">Back to</w:t>
+        <w:t>ПОРТУГАЛЬСКИЙ</w:t>
+        <w:br w:type="textWrapping"/>
+      </w:r>
+      <w:r>
+        <w:t xml:space="preserve">Назад к</w:t>
       </w:r>
       <w:r>
         <w:rPr>
@@ -858,7 +858,7 @@
             <w:color w:val="1155cc"/>
             <w:u w:val="single"/>
           </w:rPr>
-          <w:t>English</w:t>
+          <w:t>Английский</w:t>
         </w:r>
       </w:hyperlink>
     </w:p>
@@ -882,19 +882,19 @@
         <w:rPr>
           <w:b w:val="1"/>
         </w:rPr>
-        <w:t xml:space="preserve">Subject line:</w:t>
-      </w:r>
-      <w:r>
-        <w:br w:type="textWrapping"/>
-        <w:t xml:space="preserve">Encontro de Afiliados da Deriv | [CITY NAME] | [DATE]</w:t>
-        <w:br w:type="textWrapping"/>
-        <w:br w:type="textWrapping"/>
-      </w:r>
-      <w:r>
-        <w:rPr>
-          <w:b w:val="1"/>
-        </w:rPr>
-        <w:t>Body:</w:t>
+        <w:t>Тема:</w:t>
+      </w:r>
+      <w:r>
+        <w:br w:type="textWrapping"/>
+        <w:t xml:space="preserve">Встреча партнеров Deriv | [CITY NAME] | [DATE]</w:t>
+        <w:br w:type="textWrapping"/>
+        <w:br w:type="textWrapping"/>
+      </w:r>
+      <w:r>
+        <w:rPr>
+          <w:b w:val="1"/>
+        </w:rPr>
+        <w:t>Текст:</w:t>
       </w:r>
     </w:p>
     <w:p>
@@ -909,7 +909,7 @@
       <w:bookmarkStart w:colFirst="0" w:colLast="0" w:name="_u2a0y4o72pch" w:id="5"/>
       <w:bookmarkEnd w:id="5"/>
       <w:r>
-        <w:t xml:space="preserve">Esperamos você em [CITY NAME]!</w:t>
+        <w:t xml:space="preserve">Мы ждем вас в [CITY NAME]!</w:t>
       </w:r>
     </w:p>
     <w:p>
@@ -921,7 +921,7 @@
         <w:pStyle w:val="P68B1DB1-Normal2"/>
       </w:pPr>
       <w:r>
-        <w:t xml:space="preserve">Ótimas notícias! Estaremos em [CITY NAME] de [DATE] a [DATE] de 2023. Nossa equipe de afiliados, liderada por [AFFILIATE MANAGER NAME], Gerente de Afiliados do [COUNTRY], deseja realizar uma sessão exclusiva com você. </w:t>
+        <w:t xml:space="preserve">Отличные новости! Мы будем в [CITY NAME] с [DATE] по [DATE] 2023 года. Наша команда партнеров, возглавляемая [AFFILIATE MANAGER NAME] из [COUNTRY], стремится провести с вами эксклюзивную сессию. </w:t>
       </w:r>
     </w:p>
     <w:p>
@@ -941,7 +941,7 @@
         <w:pStyle w:val="P68B1DB1-Normal2"/>
       </w:pPr>
       <w:r>
-        <w:t xml:space="preserve">Gostaríamos de conhecer melhor a sua experiência com o nosso programa de afiliados. Caso haja alguma possibilidade de melhorarmos a sua experiência, esta é a oportunidade de compartilhar conosco. </w:t>
+        <w:t xml:space="preserve">Мы хотели бы узнать о вашем опыте с нашей партнерской программой. Если есть какие-либо возможности улучшить ваш опыт, это ваш шанс сообщить нам. </w:t>
       </w:r>
     </w:p>
     <w:p>
@@ -962,7 +962,7 @@
         <w:pStyle w:val="P68B1DB1-Normal4"/>
       </w:pPr>
       <w:r>
-        <w:t>Quando?</w:t>
+        <w:t>Когда?</w:t>
       </w:r>
     </w:p>
     <w:p>
@@ -974,7 +974,7 @@
         <w:pStyle w:val="P68B1DB1-Normal2"/>
       </w:pPr>
       <w:r>
-        <w:t xml:space="preserve">Uma sessão de 1 hora, entre 9:00h e 18:00h, de [DATE] a [DATE]</w:t>
+        <w:t xml:space="preserve">Сессия продолжительностью 1 час с 9:00 до 18:00 с [DATE] по [DATE]</w:t>
       </w:r>
     </w:p>
     <w:p>
@@ -997,11 +997,11 @@
         <w:rPr>
           <w:b w:val="1"/>
         </w:rPr>
-        <w:t>Onde?</w:t>
-        <w:br w:type="textWrapping"/>
-      </w:r>
-      <w:r>
-        <w:t xml:space="preserve">A confirmar</w:t>
+        <w:t>Где?</w:t>
+        <w:br w:type="textWrapping"/>
+      </w:r>
+      <w:r>
+        <w:t xml:space="preserve">На уточнении</w:t>
       </w:r>
     </w:p>
     <w:p>
@@ -1022,7 +1022,7 @@
         <w:pStyle w:val="P68B1DB1-Normal4"/>
       </w:pPr>
       <w:r>
-        <w:t xml:space="preserve">Como reservar um horário?</w:t>
+        <w:t xml:space="preserve">Как забронировать время?</w:t>
       </w:r>
     </w:p>
     <w:p>
@@ -1034,7 +1034,7 @@
         <w:pStyle w:val="P68B1DB1-Normal2"/>
       </w:pPr>
       <w:r>
-        <w:t xml:space="preserve">Escolha uma data e um horário e responda a este e-mail até [DATE] (por ordem de chegada)</w:t>
+        <w:t xml:space="preserve">Выберите дату и время и ответьте на это электронное письмо до [DATE] (по принципу 'первый пришел - первый обслужен')</w:t>
       </w:r>
     </w:p>
     <w:p>
@@ -1054,7 +1054,7 @@
         <w:pStyle w:val="P68B1DB1-Normal2"/>
       </w:pPr>
       <w:r>
-        <w:t xml:space="preserve">Você está convidado(a) a trazer seus clientes e amigos que estejam interessados em aprender mais sobre a negociação na Deriv.</w:t>
+        <w:t xml:space="preserve">Вы приглашены привести своих клиентов и друзей, заинтересованных в том, чтобы узнать больше о торговле на Deriv.</w:t>
       </w:r>
     </w:p>
     <w:p>
@@ -1074,7 +1074,7 @@
         <w:pStyle w:val="P68B1DB1-Normal2"/>
       </w:pPr>
       <w:r>
-        <w:t xml:space="preserve">Agradecemos o seu apoio incondicional e estamos ansiosos por este  encontro!</w:t>
+        <w:t xml:space="preserve">Мы благодарны за вашу неизменную поддержку и с нетерпением ждем встречи с вами!</w:t>
       </w:r>
     </w:p>
     <w:p>
@@ -1094,7 +1094,7 @@
         <w:pStyle w:val="P68B1DB1-Normal2"/>
       </w:pPr>
       <w:r>
-        <w:t xml:space="preserve">P.S. Iremos distribuir vários brindes da Deriv gratuitamente. Não perca! </w:t>
+        <w:t xml:space="preserve">П. С. Мы будем раздавать бесплатные сувениры Deriv. Не упустите! </w:t>
       </w:r>
     </w:p>
     <w:p>
@@ -1114,7 +1114,7 @@
         <w:pStyle w:val="P68B1DB1-Normal2"/>
       </w:pPr>
       <w:r>
-        <w:t xml:space="preserve">Se você tiver alguma dúvida, entre em contato conosco </w:t>
+        <w:t xml:space="preserve">Если у вас есть какие-либо вопросы, свяжитесь с нами </w:t>
       </w:r>
     </w:p>
     <w:p>
@@ -1187,11 +1187,11 @@
         <w:rPr>
           <w:b w:val="1"/>
         </w:rPr>
-        <w:t>FRENCH</w:t>
-        <w:br w:type="textWrapping"/>
-      </w:r>
-      <w:r>
-        <w:t xml:space="preserve">Back to</w:t>
+        <w:t>ФРАНЦУЗСКИЙ</w:t>
+        <w:br w:type="textWrapping"/>
+      </w:r>
+      <w:r>
+        <w:t xml:space="preserve">Назад к</w:t>
       </w:r>
       <w:r>
         <w:rPr>
@@ -1206,7 +1206,7 @@
             <w:color w:val="1155cc"/>
             <w:u w:val="single"/>
           </w:rPr>
-          <w:t>English</w:t>
+          <w:t>Английский</w:t>
         </w:r>
       </w:hyperlink>
     </w:p>
@@ -1230,19 +1230,19 @@
         <w:rPr>
           <w:b w:val="1"/>
         </w:rPr>
-        <w:t xml:space="preserve">Subject line:</w:t>
-      </w:r>
-      <w:r>
-        <w:br w:type="textWrapping"/>
-        <w:t xml:space="preserve">Réunion des affiliés Deriv | [CITY NAME] | [DATE]</w:t>
-        <w:br w:type="textWrapping"/>
-        <w:br w:type="textWrapping"/>
-      </w:r>
-      <w:r>
-        <w:rPr>
-          <w:b w:val="1"/>
-        </w:rPr>
-        <w:t>Body:</w:t>
+        <w:t>Тема:</w:t>
+      </w:r>
+      <w:r>
+        <w:br w:type="textWrapping"/>
+        <w:t xml:space="preserve">Встреча партнеров Deriv | [CITY NAME] | [DATE]</w:t>
+        <w:br w:type="textWrapping"/>
+        <w:br w:type="textWrapping"/>
+      </w:r>
+      <w:r>
+        <w:rPr>
+          <w:b w:val="1"/>
+        </w:rPr>
+        <w:t>Текст:</w:t>
       </w:r>
     </w:p>
     <w:p>
@@ -1257,36 +1257,36 @@
       <w:bookmarkStart w:colFirst="0" w:colLast="0" w:name="_s55gjsmhieak" w:id="7"/>
       <w:bookmarkEnd w:id="7"/>
       <w:r>
-        <w:t xml:space="preserve">Rendez-vous dans [CITY NAME]!</w:t>
-      </w:r>
-    </w:p>
-    <w:p>
-      <w:pPr>
-        <w:rPr>
-          <w:rFonts w:ascii="IBM Plex Sans" w:hAnsi="IBM Plex Sans" w:cs="IBM Plex Sans" w:eastAsia="IBM Plex Sans"/>
-        </w:rPr>
-        <w:pStyle w:val="P68B1DB1-Normal2"/>
-      </w:pPr>
-      <w:r>
-        <w:t xml:space="preserve">Bonne nouvelle! Nous serons a  [CITY NAME] du [DATE] au [DATE] 2023. Notre équipe d'affiliation, dirigée par [COUNTRY] Responsable Pays [NOM DU GESTIONNAIRE AFFILIÉ], Nous attendons avec impatience une session exclusive en tête-à-tête avec vous.</w:t>
-      </w:r>
-    </w:p>
-    <w:p>
-      <w:pPr>
-        <w:rPr>
-          <w:rFonts w:ascii="IBM Plex Sans" w:hAnsi="IBM Plex Sans" w:cs="IBM Plex Sans" w:eastAsia="IBM Plex Sans"/>
-        </w:rPr>
-      </w:pPr>
-    </w:p>
-    <w:p>
-      <w:pPr>
-        <w:rPr>
-          <w:rFonts w:ascii="IBM Plex Sans" w:hAnsi="IBM Plex Sans" w:cs="IBM Plex Sans" w:eastAsia="IBM Plex Sans"/>
-        </w:rPr>
-        <w:pStyle w:val="P68B1DB1-Normal2"/>
-      </w:pPr>
-      <w:r>
-        <w:t xml:space="preserve">Nous aimerions connaître votre expérience avec notre programme d'affiliation. S'il existe un moyen d'améliorer votre expérience, voici votre chance de nous le dire.</w:t>
+        <w:t xml:space="preserve">Увидимся в [CITY NAME]!</w:t>
+      </w:r>
+    </w:p>
+    <w:p>
+      <w:pPr>
+        <w:rPr>
+          <w:rFonts w:ascii="IBM Plex Sans" w:hAnsi="IBM Plex Sans" w:cs="IBM Plex Sans" w:eastAsia="IBM Plex Sans"/>
+        </w:rPr>
+        <w:pStyle w:val="P68B1DB1-Normal2"/>
+      </w:pPr>
+      <w:r>
+        <w:t xml:space="preserve">Отличные новости! Мы будем в [CITY NAME] с [DATE] по [DATE] 2023 года. Наша команда партнеров, возглавляемая [COUNTRY] менеджером по работе с клиентами [AFFILIATE MANAGER NAME], с нетерпением ждет встречи с вами на эксклюзивной сессии.</w:t>
+      </w:r>
+    </w:p>
+    <w:p>
+      <w:pPr>
+        <w:rPr>
+          <w:rFonts w:ascii="IBM Plex Sans" w:hAnsi="IBM Plex Sans" w:cs="IBM Plex Sans" w:eastAsia="IBM Plex Sans"/>
+        </w:rPr>
+      </w:pPr>
+    </w:p>
+    <w:p>
+      <w:pPr>
+        <w:rPr>
+          <w:rFonts w:ascii="IBM Plex Sans" w:hAnsi="IBM Plex Sans" w:cs="IBM Plex Sans" w:eastAsia="IBM Plex Sans"/>
+        </w:rPr>
+        <w:pStyle w:val="P68B1DB1-Normal2"/>
+      </w:pPr>
+      <w:r>
+        <w:t xml:space="preserve">Мы хотели бы узнать о вашем опыте с нашей партнерской программой. Если есть способ улучшить ваш опыт, у вас есть возможность сказать нам об этом.</w:t>
       </w:r>
     </w:p>
     <w:p>
@@ -1305,45 +1305,45 @@
         <w:pStyle w:val="P68B1DB1-Normal4"/>
       </w:pPr>
       <w:r>
-        <w:t xml:space="preserve">Quand ?</w:t>
-      </w:r>
-    </w:p>
-    <w:p>
-      <w:pPr>
-        <w:rPr>
-          <w:rFonts w:ascii="IBM Plex Sans" w:hAnsi="IBM Plex Sans" w:cs="IBM Plex Sans" w:eastAsia="IBM Plex Sans"/>
-          <w:b w:val="1"/>
-        </w:rPr>
-        <w:pStyle w:val="P68B1DB1-Normal2"/>
-      </w:pPr>
-      <w:r>
-        <w:t xml:space="preserve">Un créneau d'1h entre 9h00 et 18h00 à partir du [DATE] au [DATE]</w:t>
-      </w:r>
-    </w:p>
-    <w:p>
-      <w:pPr>
-        <w:rPr>
-          <w:rFonts w:ascii="IBM Plex Sans" w:hAnsi="IBM Plex Sans" w:cs="IBM Plex Sans" w:eastAsia="IBM Plex Sans"/>
-          <w:b w:val="1"/>
-        </w:rPr>
-      </w:pPr>
-    </w:p>
-    <w:p>
-      <w:pPr>
-        <w:rPr>
-          <w:rFonts w:ascii="IBM Plex Sans" w:hAnsi="IBM Plex Sans" w:cs="IBM Plex Sans" w:eastAsia="IBM Plex Sans"/>
-        </w:rPr>
-        <w:pStyle w:val="P68B1DB1-Normal2"/>
-      </w:pPr>
-      <w:r>
-        <w:rPr>
-          <w:b w:val="1"/>
-        </w:rPr>
-        <w:t>Où?</w:t>
-        <w:br w:type="textWrapping"/>
-      </w:r>
-      <w:r>
-        <w:t xml:space="preserve">à confirmer</w:t>
+        <w:t>Когда?</w:t>
+      </w:r>
+    </w:p>
+    <w:p>
+      <w:pPr>
+        <w:rPr>
+          <w:rFonts w:ascii="IBM Plex Sans" w:hAnsi="IBM Plex Sans" w:cs="IBM Plex Sans" w:eastAsia="IBM Plex Sans"/>
+          <w:b w:val="1"/>
+        </w:rPr>
+        <w:pStyle w:val="P68B1DB1-Normal2"/>
+      </w:pPr>
+      <w:r>
+        <w:t xml:space="preserve">Часовой интервал с 9:00 до 18:00 с [DATE] по [DATE]</w:t>
+      </w:r>
+    </w:p>
+    <w:p>
+      <w:pPr>
+        <w:rPr>
+          <w:rFonts w:ascii="IBM Plex Sans" w:hAnsi="IBM Plex Sans" w:cs="IBM Plex Sans" w:eastAsia="IBM Plex Sans"/>
+          <w:b w:val="1"/>
+        </w:rPr>
+      </w:pPr>
+    </w:p>
+    <w:p>
+      <w:pPr>
+        <w:rPr>
+          <w:rFonts w:ascii="IBM Plex Sans" w:hAnsi="IBM Plex Sans" w:cs="IBM Plex Sans" w:eastAsia="IBM Plex Sans"/>
+        </w:rPr>
+        <w:pStyle w:val="P68B1DB1-Normal2"/>
+      </w:pPr>
+      <w:r>
+        <w:rPr>
+          <w:b w:val="1"/>
+        </w:rPr>
+        <w:t>Где?</w:t>
+        <w:br w:type="textWrapping"/>
+      </w:r>
+      <w:r>
+        <w:t xml:space="preserve">На уточнении</w:t>
       </w:r>
     </w:p>
     <w:p>
@@ -1362,90 +1362,90 @@
         <w:pStyle w:val="P68B1DB1-Normal4"/>
       </w:pPr>
       <w:r>
-        <w:t xml:space="preserve">Comment réserver un créneau ?</w:t>
-      </w:r>
-    </w:p>
-    <w:p>
-      <w:pPr>
-        <w:rPr>
-          <w:rFonts w:ascii="IBM Plex Sans" w:hAnsi="IBM Plex Sans" w:cs="IBM Plex Sans" w:eastAsia="IBM Plex Sans"/>
-        </w:rPr>
-        <w:pStyle w:val="P68B1DB1-Normal2"/>
-      </w:pPr>
-      <w:r>
-        <w:t xml:space="preserve">Choisissez une date et une heure, et répondez à cet e-mail avant le  [DATE]  (premier arrivé premier servi)</w:t>
-      </w:r>
-    </w:p>
-    <w:p>
-      <w:pPr>
-        <w:rPr>
-          <w:rFonts w:ascii="IBM Plex Sans" w:hAnsi="IBM Plex Sans" w:cs="IBM Plex Sans" w:eastAsia="IBM Plex Sans"/>
-        </w:rPr>
-      </w:pPr>
-    </w:p>
-    <w:p>
-      <w:pPr>
-        <w:rPr>
-          <w:rFonts w:ascii="IBM Plex Sans" w:hAnsi="IBM Plex Sans" w:cs="IBM Plex Sans" w:eastAsia="IBM Plex Sans"/>
-        </w:rPr>
-        <w:pStyle w:val="P68B1DB1-Normal2"/>
-      </w:pPr>
-      <w:r>
-        <w:t xml:space="preserve">Vous êtes invités à emmener vos clients et amis intéressés à en savoir plus sur le trading sur Deriv.</w:t>
-      </w:r>
-    </w:p>
-    <w:p>
-      <w:pPr>
-        <w:rPr>
-          <w:rFonts w:ascii="IBM Plex Sans" w:hAnsi="IBM Plex Sans" w:cs="IBM Plex Sans" w:eastAsia="IBM Plex Sans"/>
-        </w:rPr>
-      </w:pPr>
-    </w:p>
-    <w:p>
-      <w:pPr>
-        <w:rPr>
-          <w:rFonts w:ascii="IBM Plex Sans" w:hAnsi="IBM Plex Sans" w:cs="IBM Plex Sans" w:eastAsia="IBM Plex Sans"/>
-        </w:rPr>
-        <w:pStyle w:val="P68B1DB1-Normal2"/>
-      </w:pPr>
-      <w:r>
-        <w:t xml:space="preserve">Nous vous sommes reconnaissants pour votre soutien continu et avons hâte de vous rencontrer!</w:t>
-      </w:r>
-    </w:p>
-    <w:p>
-      <w:pPr>
-        <w:rPr>
-          <w:rFonts w:ascii="IBM Plex Sans" w:hAnsi="IBM Plex Sans" w:cs="IBM Plex Sans" w:eastAsia="IBM Plex Sans"/>
-        </w:rPr>
-      </w:pPr>
-    </w:p>
-    <w:p>
-      <w:pPr>
-        <w:rPr>
-          <w:rFonts w:ascii="IBM Plex Sans" w:hAnsi="IBM Plex Sans" w:cs="IBM Plex Sans" w:eastAsia="IBM Plex Sans"/>
-        </w:rPr>
-        <w:pStyle w:val="P68B1DB1-Normal2"/>
-      </w:pPr>
-      <w:r>
-        <w:t xml:space="preserve">P.S. Nous distribuons des produits Deriv gratuits. Ne manquez pas!</w:t>
-      </w:r>
-    </w:p>
-    <w:p>
-      <w:pPr>
-        <w:rPr>
-          <w:rFonts w:ascii="IBM Plex Sans" w:hAnsi="IBM Plex Sans" w:cs="IBM Plex Sans" w:eastAsia="IBM Plex Sans"/>
-        </w:rPr>
-      </w:pPr>
-    </w:p>
-    <w:p>
-      <w:pPr>
-        <w:rPr>
-          <w:rFonts w:ascii="IBM Plex Sans" w:hAnsi="IBM Plex Sans" w:cs="IBM Plex Sans" w:eastAsia="IBM Plex Sans"/>
-        </w:rPr>
-        <w:pStyle w:val="P68B1DB1-Normal2"/>
-      </w:pPr>
-      <w:r>
-        <w:t xml:space="preserve">Si vous avez des questions, contactez-nous sur </w:t>
+        <w:t xml:space="preserve">Как забронировать слот?</w:t>
+      </w:r>
+    </w:p>
+    <w:p>
+      <w:pPr>
+        <w:rPr>
+          <w:rFonts w:ascii="IBM Plex Sans" w:hAnsi="IBM Plex Sans" w:cs="IBM Plex Sans" w:eastAsia="IBM Plex Sans"/>
+        </w:rPr>
+        <w:pStyle w:val="P68B1DB1-Normal2"/>
+      </w:pPr>
+      <w:r>
+        <w:t xml:space="preserve">Выбирайте дату и время и отвечайте на это сообщение до [DATE] (первый пришел - первый обслужен)</w:t>
+      </w:r>
+    </w:p>
+    <w:p>
+      <w:pPr>
+        <w:rPr>
+          <w:rFonts w:ascii="IBM Plex Sans" w:hAnsi="IBM Plex Sans" w:cs="IBM Plex Sans" w:eastAsia="IBM Plex Sans"/>
+        </w:rPr>
+      </w:pPr>
+    </w:p>
+    <w:p>
+      <w:pPr>
+        <w:rPr>
+          <w:rFonts w:ascii="IBM Plex Sans" w:hAnsi="IBM Plex Sans" w:cs="IBM Plex Sans" w:eastAsia="IBM Plex Sans"/>
+        </w:rPr>
+        <w:pStyle w:val="P68B1DB1-Normal2"/>
+      </w:pPr>
+      <w:r>
+        <w:t xml:space="preserve">Вы приглашены привести своих клиентов и друзей, заинтересованных в изучении торговли на Deriv.</w:t>
+      </w:r>
+    </w:p>
+    <w:p>
+      <w:pPr>
+        <w:rPr>
+          <w:rFonts w:ascii="IBM Plex Sans" w:hAnsi="IBM Plex Sans" w:cs="IBM Plex Sans" w:eastAsia="IBM Plex Sans"/>
+        </w:rPr>
+      </w:pPr>
+    </w:p>
+    <w:p>
+      <w:pPr>
+        <w:rPr>
+          <w:rFonts w:ascii="IBM Plex Sans" w:hAnsi="IBM Plex Sans" w:cs="IBM Plex Sans" w:eastAsia="IBM Plex Sans"/>
+        </w:rPr>
+        <w:pStyle w:val="P68B1DB1-Normal2"/>
+      </w:pPr>
+      <w:r>
+        <w:t xml:space="preserve">Мы благодарны вам за постоянную поддержку и ждем встречи с вами!</w:t>
+      </w:r>
+    </w:p>
+    <w:p>
+      <w:pPr>
+        <w:rPr>
+          <w:rFonts w:ascii="IBM Plex Sans" w:hAnsi="IBM Plex Sans" w:cs="IBM Plex Sans" w:eastAsia="IBM Plex Sans"/>
+        </w:rPr>
+      </w:pPr>
+    </w:p>
+    <w:p>
+      <w:pPr>
+        <w:rPr>
+          <w:rFonts w:ascii="IBM Plex Sans" w:hAnsi="IBM Plex Sans" w:cs="IBM Plex Sans" w:eastAsia="IBM Plex Sans"/>
+        </w:rPr>
+        <w:pStyle w:val="P68B1DB1-Normal2"/>
+      </w:pPr>
+      <w:r>
+        <w:t xml:space="preserve">П.С. Мы раздаем товары Deriv бесплатно. Не упустите!</w:t>
+      </w:r>
+    </w:p>
+    <w:p>
+      <w:pPr>
+        <w:rPr>
+          <w:rFonts w:ascii="IBM Plex Sans" w:hAnsi="IBM Plex Sans" w:cs="IBM Plex Sans" w:eastAsia="IBM Plex Sans"/>
+        </w:rPr>
+      </w:pPr>
+    </w:p>
+    <w:p>
+      <w:pPr>
+        <w:rPr>
+          <w:rFonts w:ascii="IBM Plex Sans" w:hAnsi="IBM Plex Sans" w:cs="IBM Plex Sans" w:eastAsia="IBM Plex Sans"/>
+        </w:rPr>
+        <w:pStyle w:val="P68B1DB1-Normal2"/>
+      </w:pPr>
+      <w:r>
+        <w:t xml:space="preserve">Если у вас есть вопросы, свяжитесь с нами </w:t>
       </w:r>
     </w:p>
     <w:p>
@@ -1510,11 +1510,11 @@
         <w:rPr>
           <w:b w:val="1"/>
         </w:rPr>
-        <w:t>VIETNAMESE</w:t>
-        <w:br w:type="textWrapping"/>
-      </w:r>
-      <w:r>
-        <w:t xml:space="preserve">Back to</w:t>
+        <w:t>ВЬЕТНАМСКИЙ</w:t>
+        <w:br w:type="textWrapping"/>
+      </w:r>
+      <w:r>
+        <w:t xml:space="preserve">Назад к</w:t>
       </w:r>
       <w:r>
         <w:rPr>
@@ -1529,7 +1529,7 @@
             <w:color w:val="1155cc"/>
             <w:u w:val="single"/>
           </w:rPr>
-          <w:t>English</w:t>
+          <w:t>Английский</w:t>
         </w:r>
       </w:hyperlink>
     </w:p>
@@ -1553,19 +1553,19 @@
         <w:rPr>
           <w:b w:val="1"/>
         </w:rPr>
-        <w:t xml:space="preserve">Subject line:</w:t>
-      </w:r>
-      <w:r>
-        <w:br w:type="textWrapping"/>
-        <w:t xml:space="preserve">Gặp gỡ đối tác liên kết Deriv | [CITY NAME] | [DATE]</w:t>
-        <w:br w:type="textWrapping"/>
-        <w:br w:type="textWrapping"/>
-      </w:r>
-      <w:r>
-        <w:rPr>
-          <w:b w:val="1"/>
-        </w:rPr>
-        <w:t>Body:</w:t>
+        <w:t>Тема:</w:t>
+      </w:r>
+      <w:r>
+        <w:br w:type="textWrapping"/>
+        <w:t xml:space="preserve">Встреча с партнером Deriv | [CITY NAME] | [DATE]</w:t>
+        <w:br w:type="textWrapping"/>
+        <w:br w:type="textWrapping"/>
+      </w:r>
+      <w:r>
+        <w:rPr>
+          <w:b w:val="1"/>
+        </w:rPr>
+        <w:t>Текст:</w:t>
       </w:r>
     </w:p>
     <w:p>
@@ -1580,36 +1580,36 @@
       <w:bookmarkStart w:colFirst="0" w:colLast="0" w:name="_bri0tabff39y" w:id="9"/>
       <w:bookmarkEnd w:id="9"/>
       <w:r>
-        <w:t xml:space="preserve">Hẹn gặp bạn tại [CITY NAME]!</w:t>
-      </w:r>
-    </w:p>
-    <w:p>
-      <w:pPr>
-        <w:rPr>
-          <w:rFonts w:ascii="IBM Plex Sans" w:hAnsi="IBM Plex Sans" w:cs="IBM Plex Sans" w:eastAsia="IBM Plex Sans"/>
-        </w:rPr>
-        <w:pStyle w:val="P68B1DB1-Normal2"/>
-      </w:pPr>
-      <w:r>
-        <w:t xml:space="preserve">Tin vui dành cho bạn! Đội ngũ tiếp thị liên kết do Giám đốc quốc gia Deriv tại [COUNTRY] [AFFILIATE MANAGER NAME] phụ trách sẽ có mặt tại [CITY NAME] từ [DATE] đến [DATE] năm 2023. Chúng tôi mong đợi được gặp bạn tại phiên làm việc trực tiếp 1-1 chỉ dành cho bạn.</w:t>
-      </w:r>
-    </w:p>
-    <w:p>
-      <w:pPr>
-        <w:rPr>
-          <w:rFonts w:ascii="IBM Plex Sans" w:hAnsi="IBM Plex Sans" w:cs="IBM Plex Sans" w:eastAsia="IBM Plex Sans"/>
-        </w:rPr>
-      </w:pPr>
-    </w:p>
-    <w:p>
-      <w:pPr>
-        <w:rPr>
-          <w:rFonts w:ascii="IBM Plex Sans" w:hAnsi="IBM Plex Sans" w:cs="IBM Plex Sans" w:eastAsia="IBM Plex Sans"/>
-        </w:rPr>
-        <w:pStyle w:val="P68B1DB1-Normal2"/>
-      </w:pPr>
-      <w:r>
-        <w:t xml:space="preserve">Chúng tôi muốn nghe trải nghiệm của bạn về chương trình tiếp thị liên kết. Nếu bạn có bất kỳ ý tưởng nào để chúng tôi có thể nâng cao trải nghiệm của bạn, hãy chia sẻ với chúng tôi.</w:t>
+        <w:t xml:space="preserve">Увидимся в [CITY NAME]!</w:t>
+      </w:r>
+    </w:p>
+    <w:p>
+      <w:pPr>
+        <w:rPr>
+          <w:rFonts w:ascii="IBM Plex Sans" w:hAnsi="IBM Plex Sans" w:cs="IBM Plex Sans" w:eastAsia="IBM Plex Sans"/>
+        </w:rPr>
+        <w:pStyle w:val="P68B1DB1-Normal2"/>
+      </w:pPr>
+      <w:r>
+        <w:t xml:space="preserve">У нас есть хорошая новость! Наша команда партнеров, возглавляемая страной Deriv в [COUNTRY] [AFFILIATE MANAGER NAME], будет в [CITY NAME] с [DATE] по [DATE] 2023 года. Мы с нетерпением ждем встречи с вами на индивидуальной сессии 1-1, предназначенной только для вас.</w:t>
+      </w:r>
+    </w:p>
+    <w:p>
+      <w:pPr>
+        <w:rPr>
+          <w:rFonts w:ascii="IBM Plex Sans" w:hAnsi="IBM Plex Sans" w:cs="IBM Plex Sans" w:eastAsia="IBM Plex Sans"/>
+        </w:rPr>
+      </w:pPr>
+    </w:p>
+    <w:p>
+      <w:pPr>
+        <w:rPr>
+          <w:rFonts w:ascii="IBM Plex Sans" w:hAnsi="IBM Plex Sans" w:cs="IBM Plex Sans" w:eastAsia="IBM Plex Sans"/>
+        </w:rPr>
+        <w:pStyle w:val="P68B1DB1-Normal2"/>
+      </w:pPr>
+      <w:r>
+        <w:t xml:space="preserve">Мы хотели бы услышать о вашем опыте с нашей партнерской программой. Если у вас есть идеи, как мы можем улучшить ваш опыт, пожалуйста, дайте нам знать.</w:t>
       </w:r>
     </w:p>
     <w:p>
@@ -1628,45 +1628,45 @@
         <w:pStyle w:val="P68B1DB1-Normal4"/>
       </w:pPr>
       <w:r>
-        <w:t xml:space="preserve">Thời gian?</w:t>
-      </w:r>
-    </w:p>
-    <w:p>
-      <w:pPr>
-        <w:rPr>
-          <w:rFonts w:ascii="IBM Plex Sans" w:hAnsi="IBM Plex Sans" w:cs="IBM Plex Sans" w:eastAsia="IBM Plex Sans"/>
-          <w:b w:val="1"/>
-        </w:rPr>
-        <w:pStyle w:val="P68B1DB1-Normal2"/>
-      </w:pPr>
-      <w:r>
-        <w:t xml:space="preserve">Tùy chọn một khung giờ với thời lượng 1 tiếng, trong khoảng thời gian từ 9:00 Sáng đến 6:00 Tối, từ ngày [DATE] đến ngày [DATE]</w:t>
-      </w:r>
-    </w:p>
-    <w:p>
-      <w:pPr>
-        <w:rPr>
-          <w:rFonts w:ascii="IBM Plex Sans" w:hAnsi="IBM Plex Sans" w:cs="IBM Plex Sans" w:eastAsia="IBM Plex Sans"/>
-          <w:b w:val="1"/>
-        </w:rPr>
-      </w:pPr>
-    </w:p>
-    <w:p>
-      <w:pPr>
-        <w:rPr>
-          <w:rFonts w:ascii="IBM Plex Sans" w:hAnsi="IBM Plex Sans" w:cs="IBM Plex Sans" w:eastAsia="IBM Plex Sans"/>
-        </w:rPr>
-        <w:pStyle w:val="P68B1DB1-Normal2"/>
-      </w:pPr>
-      <w:r>
-        <w:rPr>
-          <w:b w:val="1"/>
-        </w:rPr>
-        <w:t xml:space="preserve">Địa điểm?</w:t>
-        <w:br w:type="textWrapping"/>
-      </w:r>
-      <w:r>
-        <w:t xml:space="preserve">Sẽ được xác nhận</w:t>
+        <w:t>Когда?</w:t>
+      </w:r>
+    </w:p>
+    <w:p>
+      <w:pPr>
+        <w:rPr>
+          <w:rFonts w:ascii="IBM Plex Sans" w:hAnsi="IBM Plex Sans" w:cs="IBM Plex Sans" w:eastAsia="IBM Plex Sans"/>
+          <w:b w:val="1"/>
+        </w:rPr>
+        <w:pStyle w:val="P68B1DB1-Normal2"/>
+      </w:pPr>
+      <w:r>
+        <w:t xml:space="preserve">Выберите временной интервал продолжительностью 1 час с 9:00 до 18:00 с [DATE] по [DATE]</w:t>
+      </w:r>
+    </w:p>
+    <w:p>
+      <w:pPr>
+        <w:rPr>
+          <w:rFonts w:ascii="IBM Plex Sans" w:hAnsi="IBM Plex Sans" w:cs="IBM Plex Sans" w:eastAsia="IBM Plex Sans"/>
+          <w:b w:val="1"/>
+        </w:rPr>
+      </w:pPr>
+    </w:p>
+    <w:p>
+      <w:pPr>
+        <w:rPr>
+          <w:rFonts w:ascii="IBM Plex Sans" w:hAnsi="IBM Plex Sans" w:cs="IBM Plex Sans" w:eastAsia="IBM Plex Sans"/>
+        </w:rPr>
+        <w:pStyle w:val="P68B1DB1-Normal2"/>
+      </w:pPr>
+      <w:r>
+        <w:rPr>
+          <w:b w:val="1"/>
+        </w:rPr>
+        <w:t>Где?</w:t>
+        <w:br w:type="textWrapping"/>
+      </w:r>
+      <w:r>
+        <w:t xml:space="preserve">Будет подтверждено</w:t>
       </w:r>
     </w:p>
     <w:p>
@@ -1685,90 +1685,90 @@
         <w:pStyle w:val="P68B1DB1-Normal4"/>
       </w:pPr>
       <w:r>
-        <w:t xml:space="preserve">Cách đặt lịch?</w:t>
-      </w:r>
-    </w:p>
-    <w:p>
-      <w:pPr>
-        <w:rPr>
-          <w:rFonts w:ascii="IBM Plex Sans" w:hAnsi="IBM Plex Sans" w:cs="IBM Plex Sans" w:eastAsia="IBM Plex Sans"/>
-        </w:rPr>
-        <w:pStyle w:val="P68B1DB1-Normal2"/>
-      </w:pPr>
-      <w:r>
-        <w:t xml:space="preserve">Chọn ngày giờ và phản hồi email này trước ngày [DATE]  (ưu tiên đơn đăng ký sớm)</w:t>
-      </w:r>
-    </w:p>
-    <w:p>
-      <w:pPr>
-        <w:rPr>
-          <w:rFonts w:ascii="IBM Plex Sans" w:hAnsi="IBM Plex Sans" w:cs="IBM Plex Sans" w:eastAsia="IBM Plex Sans"/>
-        </w:rPr>
-      </w:pPr>
-    </w:p>
-    <w:p>
-      <w:pPr>
-        <w:rPr>
-          <w:rFonts w:ascii="IBM Plex Sans" w:hAnsi="IBM Plex Sans" w:cs="IBM Plex Sans" w:eastAsia="IBM Plex Sans"/>
-        </w:rPr>
-        <w:pStyle w:val="P68B1DB1-Normal2"/>
-      </w:pPr>
-      <w:r>
-        <w:t xml:space="preserve">Bạn có thể dẫn theo khách hàng và bạn bè đang quan tâm và muốn tìm hiểu về các hoạt động trading trên Deriv.</w:t>
-      </w:r>
-    </w:p>
-    <w:p>
-      <w:pPr>
-        <w:rPr>
-          <w:rFonts w:ascii="IBM Plex Sans" w:hAnsi="IBM Plex Sans" w:cs="IBM Plex Sans" w:eastAsia="IBM Plex Sans"/>
-        </w:rPr>
-      </w:pPr>
-    </w:p>
-    <w:p>
-      <w:pPr>
-        <w:rPr>
-          <w:rFonts w:ascii="IBM Plex Sans" w:hAnsi="IBM Plex Sans" w:cs="IBM Plex Sans" w:eastAsia="IBM Plex Sans"/>
-        </w:rPr>
-        <w:pStyle w:val="P68B1DB1-Normal2"/>
-      </w:pPr>
-      <w:r>
-        <w:t xml:space="preserve">Chúng tôi trân trọng và cảm ơn sự ủng hộ không ngừng của bạn dành cho Deriv và mong chờ được gặp bạn!</w:t>
-      </w:r>
-    </w:p>
-    <w:p>
-      <w:pPr>
-        <w:rPr>
-          <w:rFonts w:ascii="IBM Plex Sans" w:hAnsi="IBM Plex Sans" w:cs="IBM Plex Sans" w:eastAsia="IBM Plex Sans"/>
-        </w:rPr>
-      </w:pPr>
-    </w:p>
-    <w:p>
-      <w:pPr>
-        <w:rPr>
-          <w:rFonts w:ascii="IBM Plex Sans" w:hAnsi="IBM Plex Sans" w:cs="IBM Plex Sans" w:eastAsia="IBM Plex Sans"/>
-        </w:rPr>
-        <w:pStyle w:val="P68B1DB1-Normal2"/>
-      </w:pPr>
-      <w:r>
-        <w:t xml:space="preserve">P.S. Chúng tôi sẽ tặng các sản phẩm quảng bá miễn phí của Deriv. Đừng bỏ lỡ cơ hội này!</w:t>
-      </w:r>
-    </w:p>
-    <w:p>
-      <w:pPr>
-        <w:rPr>
-          <w:rFonts w:ascii="IBM Plex Sans" w:hAnsi="IBM Plex Sans" w:cs="IBM Plex Sans" w:eastAsia="IBM Plex Sans"/>
-        </w:rPr>
-      </w:pPr>
-    </w:p>
-    <w:p>
-      <w:pPr>
-        <w:rPr>
-          <w:rFonts w:ascii="IBM Plex Sans" w:hAnsi="IBM Plex Sans" w:cs="IBM Plex Sans" w:eastAsia="IBM Plex Sans"/>
-        </w:rPr>
-        <w:pStyle w:val="P68B1DB1-Normal2"/>
-      </w:pPr>
-      <w:r>
-        <w:t xml:space="preserve">Nếu bạn có bất cứ thắc mắc nào, liên hệ với chúng tôi qua [AFFILIATE MANAGER NO] (Viber/WhatsApp) | [AFFILIATE MANAGER EMAIL]</w:t>
+        <w:t xml:space="preserve">Как забронировать слот?</w:t>
+      </w:r>
+    </w:p>
+    <w:p>
+      <w:pPr>
+        <w:rPr>
+          <w:rFonts w:ascii="IBM Plex Sans" w:hAnsi="IBM Plex Sans" w:cs="IBM Plex Sans" w:eastAsia="IBM Plex Sans"/>
+        </w:rPr>
+        <w:pStyle w:val="P68B1DB1-Normal2"/>
+      </w:pPr>
+      <w:r>
+        <w:t xml:space="preserve">Выберите дату и время и ответьте на это электронное письмо до [DATE] (по принципу 'первый пришел - первый обслужен')</w:t>
+      </w:r>
+    </w:p>
+    <w:p>
+      <w:pPr>
+        <w:rPr>
+          <w:rFonts w:ascii="IBM Plex Sans" w:hAnsi="IBM Plex Sans" w:cs="IBM Plex Sans" w:eastAsia="IBM Plex Sans"/>
+        </w:rPr>
+      </w:pPr>
+    </w:p>
+    <w:p>
+      <w:pPr>
+        <w:rPr>
+          <w:rFonts w:ascii="IBM Plex Sans" w:hAnsi="IBM Plex Sans" w:cs="IBM Plex Sans" w:eastAsia="IBM Plex Sans"/>
+        </w:rPr>
+        <w:pStyle w:val="P68B1DB1-Normal2"/>
+      </w:pPr>
+      <w:r>
+        <w:t xml:space="preserve">Вы можете привести клиентов и друзей, заинтересованных в изучении торговли на Deriv.</w:t>
+      </w:r>
+    </w:p>
+    <w:p>
+      <w:pPr>
+        <w:rPr>
+          <w:rFonts w:ascii="IBM Plex Sans" w:hAnsi="IBM Plex Sans" w:cs="IBM Plex Sans" w:eastAsia="IBM Plex Sans"/>
+        </w:rPr>
+      </w:pPr>
+    </w:p>
+    <w:p>
+      <w:pPr>
+        <w:rPr>
+          <w:rFonts w:ascii="IBM Plex Sans" w:hAnsi="IBM Plex Sans" w:cs="IBM Plex Sans" w:eastAsia="IBM Plex Sans"/>
+        </w:rPr>
+        <w:pStyle w:val="P68B1DB1-Normal2"/>
+      </w:pPr>
+      <w:r>
+        <w:t xml:space="preserve">Мы ценим и благодарим вас за вашу постоянную поддержку Deriv и ждем встречи с вами!</w:t>
+      </w:r>
+    </w:p>
+    <w:p>
+      <w:pPr>
+        <w:rPr>
+          <w:rFonts w:ascii="IBM Plex Sans" w:hAnsi="IBM Plex Sans" w:cs="IBM Plex Sans" w:eastAsia="IBM Plex Sans"/>
+        </w:rPr>
+      </w:pPr>
+    </w:p>
+    <w:p>
+      <w:pPr>
+        <w:rPr>
+          <w:rFonts w:ascii="IBM Plex Sans" w:hAnsi="IBM Plex Sans" w:cs="IBM Plex Sans" w:eastAsia="IBM Plex Sans"/>
+        </w:rPr>
+        <w:pStyle w:val="P68B1DB1-Normal2"/>
+      </w:pPr>
+      <w:r>
+        <w:t xml:space="preserve">П.С. Мы будем раздавать бесплатные сувениры от Deriv. Не упустите эту возможность!</w:t>
+      </w:r>
+    </w:p>
+    <w:p>
+      <w:pPr>
+        <w:rPr>
+          <w:rFonts w:ascii="IBM Plex Sans" w:hAnsi="IBM Plex Sans" w:cs="IBM Plex Sans" w:eastAsia="IBM Plex Sans"/>
+        </w:rPr>
+      </w:pPr>
+    </w:p>
+    <w:p>
+      <w:pPr>
+        <w:rPr>
+          <w:rFonts w:ascii="IBM Plex Sans" w:hAnsi="IBM Plex Sans" w:cs="IBM Plex Sans" w:eastAsia="IBM Plex Sans"/>
+        </w:rPr>
+        <w:pStyle w:val="P68B1DB1-Normal2"/>
+      </w:pPr>
+      <w:r>
+        <w:t xml:space="preserve">Если у вас есть вопросы, свяжитесь с нами по [AFFILIATE MANAGER NO] (Viber/WhatsApp) | [AFFILIATE MANAGER EMAIL]</w:t>
       </w:r>
     </w:p>
     <w:p>
@@ -1815,11 +1815,11 @@
         <w:rPr>
           <w:b w:val="1"/>
         </w:rPr>
-        <w:t>THAI</w:t>
-        <w:br w:type="textWrapping"/>
-      </w:r>
-      <w:r>
-        <w:t xml:space="preserve">Back to</w:t>
+        <w:t>ТАЙСКИЙ</w:t>
+        <w:br w:type="textWrapping"/>
+      </w:r>
+      <w:r>
+        <w:t xml:space="preserve">Назад к</w:t>
       </w:r>
       <w:r>
         <w:rPr>
@@ -1834,7 +1834,7 @@
             <w:color w:val="1155cc"/>
             <w:u w:val="single"/>
           </w:rPr>
-          <w:t>English</w:t>
+          <w:t>Английский</w:t>
         </w:r>
       </w:hyperlink>
     </w:p>
@@ -1858,19 +1858,19 @@
         <w:rPr>
           <w:b w:val="1"/>
         </w:rPr>
-        <w:t xml:space="preserve">Subject line:</w:t>
-      </w:r>
-      <w:r>
-        <w:br w:type="textWrapping"/>
-        <w:t xml:space="preserve">การประชุมพันธมิตรของ Deriv | [CITY NAME] | [DATE]</w:t>
-        <w:br w:type="textWrapping"/>
-        <w:br w:type="textWrapping"/>
-      </w:r>
-      <w:r>
-        <w:rPr>
-          <w:b w:val="1"/>
-        </w:rPr>
-        <w:t>Body:</w:t>
+        <w:t>Тема:</w:t>
+      </w:r>
+      <w:r>
+        <w:br w:type="textWrapping"/>
+        <w:t xml:space="preserve">Встреча партнеров Deriv | [CITY NAME] | [DATE]</w:t>
+        <w:br w:type="textWrapping"/>
+        <w:br w:type="textWrapping"/>
+      </w:r>
+      <w:r>
+        <w:rPr>
+          <w:b w:val="1"/>
+        </w:rPr>
+        <w:t>Текст:</w:t>
       </w:r>
     </w:p>
     <w:p>
@@ -1885,18 +1885,18 @@
       <w:bookmarkStart w:colFirst="0" w:colLast="0" w:name="_t6wlmhoo84t6" w:id="11"/>
       <w:bookmarkEnd w:id="11"/>
       <w:r>
-        <w:t xml:space="preserve">แล้วพบกันที่ [CITY NAME]!</w:t>
-      </w:r>
-    </w:p>
-    <w:p>
-      <w:pPr>
-        <w:rPr>
-          <w:rFonts w:ascii="IBM Plex Sans" w:hAnsi="IBM Plex Sans" w:cs="IBM Plex Sans" w:eastAsia="IBM Plex Sans"/>
-        </w:rPr>
-        <w:pStyle w:val="P68B1DB1-Normal2"/>
-      </w:pPr>
-      <w:r>
-        <w:t xml:space="preserve">ข่าวดี! พวกเราจะมาเยือน [CITY NAME] ในช่วงตั้งแต่วันที่</w:t>
+        <w:t xml:space="preserve">Увидимся в [CITY NAME]!</w:t>
+      </w:r>
+    </w:p>
+    <w:p>
+      <w:pPr>
+        <w:rPr>
+          <w:rFonts w:ascii="IBM Plex Sans" w:hAnsi="IBM Plex Sans" w:cs="IBM Plex Sans" w:eastAsia="IBM Plex Sans"/>
+        </w:rPr>
+        <w:pStyle w:val="P68B1DB1-Normal2"/>
+      </w:pPr>
+      <w:r>
+        <w:t xml:space="preserve">Отличные новости! พวกเราจะมาเยือน [CITY NAME] ในช่วงตั้งแต่วันที่</w:t>
       </w:r>
       <w:r>
         <w:rPr>
@@ -1905,25 +1905,25 @@
         <w:t xml:space="preserve"> </w:t>
       </w:r>
       <w:r>
-        <w:t xml:space="preserve">[DATE] ถึงวันที่ [DATE] ปี ค.ศ. 2023 โดยทีมงานพันธมิตรของเราซึ่งนำโดยผู้จัดการประจำประเทศ [COUNTRY] คือคุณ  [AFFILIATE MANAGER NAME] นั้นตั้งตารอที่จะได้พบปะกับคุณในการนัดพบส่วนตัวรอบพิเศษ</w:t>
-      </w:r>
-    </w:p>
-    <w:p>
-      <w:pPr>
-        <w:rPr>
-          <w:rFonts w:ascii="IBM Plex Sans" w:hAnsi="IBM Plex Sans" w:cs="IBM Plex Sans" w:eastAsia="IBM Plex Sans"/>
-        </w:rPr>
-      </w:pPr>
-    </w:p>
-    <w:p>
-      <w:pPr>
-        <w:rPr>
-          <w:rFonts w:ascii="IBM Plex Sans" w:hAnsi="IBM Plex Sans" w:cs="IBM Plex Sans" w:eastAsia="IBM Plex Sans"/>
-        </w:rPr>
-        <w:pStyle w:val="P68B1DB1-Normal2"/>
-      </w:pPr>
-      <w:r>
-        <w:t xml:space="preserve">เรายินดีรับฟังประสบการณ์ของคุณที่เกี่ยวข้องกับโปรแกรมพันธมิตรของเรา หากมีวิธีใดที่เราสามารถปรับปรุงประสบการณ์ของคุณให้ดีขึ้นได้ นี่ถือเป็นโอกาสของคุณที่จะได้แจ้งให้เราทราบ</w:t>
+        <w:t xml:space="preserve">[DATE] ถึงวันที่ [DATE] ปี ค.ศ. Команда наших партнеров, которую возглавляет менеджер по работе с клиентами [AFFILIATE MANAGER NAME] из [COUNTRY], ждет встречи с вами на личной встрече.</w:t>
+      </w:r>
+    </w:p>
+    <w:p>
+      <w:pPr>
+        <w:rPr>
+          <w:rFonts w:ascii="IBM Plex Sans" w:hAnsi="IBM Plex Sans" w:cs="IBM Plex Sans" w:eastAsia="IBM Plex Sans"/>
+        </w:rPr>
+      </w:pPr>
+    </w:p>
+    <w:p>
+      <w:pPr>
+        <w:rPr>
+          <w:rFonts w:ascii="IBM Plex Sans" w:hAnsi="IBM Plex Sans" w:cs="IBM Plex Sans" w:eastAsia="IBM Plex Sans"/>
+        </w:rPr>
+        <w:pStyle w:val="P68B1DB1-Normal2"/>
+      </w:pPr>
+      <w:r>
+        <w:t xml:space="preserve">Мы хотим услышать о вашем опыте участия в нашей партнерской программе. Если есть способы улучшить ваш опыт, это ваш шанс сообщить нам.</w:t>
       </w:r>
     </w:p>
     <w:p>
@@ -1942,46 +1942,46 @@
         <w:pStyle w:val="P68B1DB1-Normal4"/>
       </w:pPr>
       <w:r>
-        <w:t>เมื่อไร?</w:t>
-      </w:r>
-    </w:p>
-    <w:p>
-      <w:pPr>
-        <w:rPr>
-          <w:rFonts w:ascii="IBM Plex Sans" w:hAnsi="IBM Plex Sans" w:cs="IBM Plex Sans" w:eastAsia="IBM Plex Sans"/>
-          <w:b w:val="1"/>
-        </w:rPr>
-        <w:pStyle w:val="P68B1DB1-Normal2"/>
-      </w:pPr>
-      <w:r>
-        <w:t xml:space="preserve">แต่ละสลอตหรือรอบนัดพบที่มีระยะเวลา 1 ชั่วโมงนั้นจัดขึ้นได้ระหว่าง 9:00 น. ถึง 18:00 น. ตั้งแต่วันที่ [DATE] ถึงวันที่ [DATE]</w:t>
-      </w:r>
-    </w:p>
-    <w:p>
-      <w:pPr>
-        <w:rPr>
-          <w:rFonts w:ascii="IBM Plex Sans" w:hAnsi="IBM Plex Sans" w:cs="IBM Plex Sans" w:eastAsia="IBM Plex Sans"/>
-          <w:b w:val="1"/>
-        </w:rPr>
-      </w:pPr>
-    </w:p>
-    <w:p>
-      <w:pPr>
-        <w:rPr>
-          <w:rFonts w:ascii="IBM Plex Sans" w:hAnsi="IBM Plex Sans" w:cs="IBM Plex Sans" w:eastAsia="IBM Plex Sans"/>
-        </w:rPr>
-        <w:pStyle w:val="P68B1DB1-Normal2"/>
-      </w:pPr>
-      <w:r>
-        <w:rPr>
-          <w:b w:val="1"/>
-        </w:rPr>
-        <w:t>ที่ไหน?</w:t>
-        <w:br w:type="textWrapping"/>
-        <w:t>เรา</w:t>
-      </w:r>
-      <w:r>
-        <w:t>จะมีการยืนยันในภายหลัง</w:t>
+        <w:t>Когда?</w:t>
+      </w:r>
+    </w:p>
+    <w:p>
+      <w:pPr>
+        <w:rPr>
+          <w:rFonts w:ascii="IBM Plex Sans" w:hAnsi="IBM Plex Sans" w:cs="IBM Plex Sans" w:eastAsia="IBM Plex Sans"/>
+          <w:b w:val="1"/>
+        </w:rPr>
+        <w:pStyle w:val="P68B1DB1-Normal2"/>
+      </w:pPr>
+      <w:r>
+        <w:t xml:space="preserve">Каждый слот или встреча длительностью 1 час будет проходить с 9:00 до 18:00. Мы утвердим позже. С [DATE] по [DATE]</w:t>
+      </w:r>
+    </w:p>
+    <w:p>
+      <w:pPr>
+        <w:rPr>
+          <w:rFonts w:ascii="IBM Plex Sans" w:hAnsi="IBM Plex Sans" w:cs="IBM Plex Sans" w:eastAsia="IBM Plex Sans"/>
+          <w:b w:val="1"/>
+        </w:rPr>
+      </w:pPr>
+    </w:p>
+    <w:p>
+      <w:pPr>
+        <w:rPr>
+          <w:rFonts w:ascii="IBM Plex Sans" w:hAnsi="IBM Plex Sans" w:cs="IBM Plex Sans" w:eastAsia="IBM Plex Sans"/>
+        </w:rPr>
+        <w:pStyle w:val="P68B1DB1-Normal2"/>
+      </w:pPr>
+      <w:r>
+        <w:rPr>
+          <w:b w:val="1"/>
+        </w:rPr>
+        <w:t>Где?</w:t>
+        <w:br w:type="textWrapping"/>
+        <w:t>Мы</w:t>
+      </w:r>
+      <w:r>
+        <w:t xml:space="preserve"> подтвердим это позже</w:t>
       </w:r>
     </w:p>
     <w:p>
@@ -2000,90 +2000,90 @@
         <w:pStyle w:val="P68B1DB1-Normal4"/>
       </w:pPr>
       <w:r>
-        <w:t>จะจองสลอตหรือรอบนัดพบได้อย่างไร?</w:t>
-      </w:r>
-    </w:p>
-    <w:p>
-      <w:pPr>
-        <w:rPr>
-          <w:rFonts w:ascii="IBM Plex Sans" w:hAnsi="IBM Plex Sans" w:cs="IBM Plex Sans" w:eastAsia="IBM Plex Sans"/>
-        </w:rPr>
-        <w:pStyle w:val="P68B1DB1-Normal2"/>
-      </w:pPr>
-      <w:r>
-        <w:t xml:space="preserve">กรุณาเลือกวันที่และเวลา แล้วตอบกลับอีเมล์นี้ภายในวันที่ [DATE] (เราจะใช้หลัก "มาก่อนได้ก่อน" หากมีการจองซ้ำกัน)</w:t>
-      </w:r>
-    </w:p>
-    <w:p>
-      <w:pPr>
-        <w:rPr>
-          <w:rFonts w:ascii="IBM Plex Sans" w:hAnsi="IBM Plex Sans" w:cs="IBM Plex Sans" w:eastAsia="IBM Plex Sans"/>
-        </w:rPr>
-      </w:pPr>
-    </w:p>
-    <w:p>
-      <w:pPr>
-        <w:rPr>
-          <w:rFonts w:ascii="IBM Plex Sans" w:hAnsi="IBM Plex Sans" w:cs="IBM Plex Sans" w:eastAsia="IBM Plex Sans"/>
-        </w:rPr>
-        <w:pStyle w:val="P68B1DB1-Normal2"/>
-      </w:pPr>
-      <w:r>
-        <w:t xml:space="preserve">เรายินดีที่จะให้คุณนำลูกค้าและเพื่อนๆ ของคุณที่สนใจจะเรียนรู้เพิ่มเติมเกี่ยวกับการซื้อขายบน Deriv มาด้วยได้เช่นกัน</w:t>
-      </w:r>
-    </w:p>
-    <w:p>
-      <w:pPr>
-        <w:rPr>
-          <w:rFonts w:ascii="IBM Plex Sans" w:hAnsi="IBM Plex Sans" w:cs="IBM Plex Sans" w:eastAsia="IBM Plex Sans"/>
-        </w:rPr>
-      </w:pPr>
-    </w:p>
-    <w:p>
-      <w:pPr>
-        <w:rPr>
-          <w:rFonts w:ascii="IBM Plex Sans" w:hAnsi="IBM Plex Sans" w:cs="IBM Plex Sans" w:eastAsia="IBM Plex Sans"/>
-        </w:rPr>
-        <w:pStyle w:val="P68B1DB1-Normal2"/>
-      </w:pPr>
-      <w:r>
-        <w:t xml:space="preserve">เราขอขอบคุณสำหรับการสนับสนุนอย่างต่อเนื่องของคุณและหวังว่าจะได้พบกับคุณเร็วๆ นี้!</w:t>
-      </w:r>
-    </w:p>
-    <w:p>
-      <w:pPr>
-        <w:rPr>
-          <w:rFonts w:ascii="IBM Plex Sans" w:hAnsi="IBM Plex Sans" w:cs="IBM Plex Sans" w:eastAsia="IBM Plex Sans"/>
-        </w:rPr>
-      </w:pPr>
-    </w:p>
-    <w:p>
-      <w:pPr>
-        <w:rPr>
-          <w:rFonts w:ascii="IBM Plex Sans" w:hAnsi="IBM Plex Sans" w:cs="IBM Plex Sans" w:eastAsia="IBM Plex Sans"/>
-        </w:rPr>
-        <w:pStyle w:val="P68B1DB1-Normal2"/>
-      </w:pPr>
-      <w:r>
-        <w:t xml:space="preserve">ป.ล. เราจะมีการแจกสินค้าที่ระลึกของ Deriv ฟรี อย่าพลาด!</w:t>
-      </w:r>
-    </w:p>
-    <w:p>
-      <w:pPr>
-        <w:rPr>
-          <w:rFonts w:ascii="IBM Plex Sans" w:hAnsi="IBM Plex Sans" w:cs="IBM Plex Sans" w:eastAsia="IBM Plex Sans"/>
-        </w:rPr>
-      </w:pPr>
-    </w:p>
-    <w:p>
-      <w:pPr>
-        <w:rPr>
-          <w:rFonts w:ascii="IBM Plex Sans" w:hAnsi="IBM Plex Sans" w:cs="IBM Plex Sans" w:eastAsia="IBM Plex Sans"/>
-        </w:rPr>
-        <w:pStyle w:val="P68B1DB1-Normal2"/>
-      </w:pPr>
-      <w:r>
-        <w:t xml:space="preserve">หากคุณมีข้อสงสัย โปรดติดต่อเราผ่านทาง </w:t>
+        <w:t xml:space="preserve">Как забронировать слот?</w:t>
+      </w:r>
+    </w:p>
+    <w:p>
+      <w:pPr>
+        <w:rPr>
+          <w:rFonts w:ascii="IBM Plex Sans" w:hAnsi="IBM Plex Sans" w:cs="IBM Plex Sans" w:eastAsia="IBM Plex Sans"/>
+        </w:rPr>
+        <w:pStyle w:val="P68B1DB1-Normal2"/>
+      </w:pPr>
+      <w:r>
+        <w:t xml:space="preserve">Пожалуйста, выберите дату и время и ответьте на это электронное письмо до [DATE] (мы будем следовать принципу 'первый пришел - первый обслужен', если будут пересечения).</w:t>
+      </w:r>
+    </w:p>
+    <w:p>
+      <w:pPr>
+        <w:rPr>
+          <w:rFonts w:ascii="IBM Plex Sans" w:hAnsi="IBM Plex Sans" w:cs="IBM Plex Sans" w:eastAsia="IBM Plex Sans"/>
+        </w:rPr>
+      </w:pPr>
+    </w:p>
+    <w:p>
+      <w:pPr>
+        <w:rPr>
+          <w:rFonts w:ascii="IBM Plex Sans" w:hAnsi="IBM Plex Sans" w:cs="IBM Plex Sans" w:eastAsia="IBM Plex Sans"/>
+        </w:rPr>
+        <w:pStyle w:val="P68B1DB1-Normal2"/>
+      </w:pPr>
+      <w:r>
+        <w:t xml:space="preserve">Мы рады, что вы можете привести своих клиентов и друзей, заинтересованных в обучении торговле на Deriv.</w:t>
+      </w:r>
+    </w:p>
+    <w:p>
+      <w:pPr>
+        <w:rPr>
+          <w:rFonts w:ascii="IBM Plex Sans" w:hAnsi="IBM Plex Sans" w:cs="IBM Plex Sans" w:eastAsia="IBM Plex Sans"/>
+        </w:rPr>
+      </w:pPr>
+    </w:p>
+    <w:p>
+      <w:pPr>
+        <w:rPr>
+          <w:rFonts w:ascii="IBM Plex Sans" w:hAnsi="IBM Plex Sans" w:cs="IBM Plex Sans" w:eastAsia="IBM Plex Sans"/>
+        </w:rPr>
+        <w:pStyle w:val="P68B1DB1-Normal2"/>
+      </w:pPr>
+      <w:r>
+        <w:t xml:space="preserve">Спасибо за вашу постоянную поддержку, и мы надеемся встретиться с вами скоро!</w:t>
+      </w:r>
+    </w:p>
+    <w:p>
+      <w:pPr>
+        <w:rPr>
+          <w:rFonts w:ascii="IBM Plex Sans" w:hAnsi="IBM Plex Sans" w:cs="IBM Plex Sans" w:eastAsia="IBM Plex Sans"/>
+        </w:rPr>
+      </w:pPr>
+    </w:p>
+    <w:p>
+      <w:pPr>
+        <w:rPr>
+          <w:rFonts w:ascii="IBM Plex Sans" w:hAnsi="IBM Plex Sans" w:cs="IBM Plex Sans" w:eastAsia="IBM Plex Sans"/>
+        </w:rPr>
+        <w:pStyle w:val="P68B1DB1-Normal2"/>
+      </w:pPr>
+      <w:r>
+        <w:t xml:space="preserve">P.S. Мы будем раздавать рекламные товары Deriv бесплатно. Не упустите шанс!</w:t>
+      </w:r>
+    </w:p>
+    <w:p>
+      <w:pPr>
+        <w:rPr>
+          <w:rFonts w:ascii="IBM Plex Sans" w:hAnsi="IBM Plex Sans" w:cs="IBM Plex Sans" w:eastAsia="IBM Plex Sans"/>
+        </w:rPr>
+      </w:pPr>
+    </w:p>
+    <w:p>
+      <w:pPr>
+        <w:rPr>
+          <w:rFonts w:ascii="IBM Plex Sans" w:hAnsi="IBM Plex Sans" w:cs="IBM Plex Sans" w:eastAsia="IBM Plex Sans"/>
+        </w:rPr>
+        <w:pStyle w:val="P68B1DB1-Normal2"/>
+      </w:pPr>
+      <w:r>
+        <w:t xml:space="preserve">Если у вас есть вопросы, свяжитесь с нами по </w:t>
       </w:r>
     </w:p>
     <w:p>

</xml_diff>